<commit_message>
Update ERD, rp 2, 3
</commit_message>
<xml_diff>
--- a/Other/Tmp/Report 2 - Software Project Management Plan.docx
+++ b/Other/Tmp/Report 2 - Software Project Management Plan.docx
@@ -14799,2987 +14799,9 @@
           <w:szCs w:val="24"/>
         </w:rPr>
       </w:pPr>
-      <w:bookmarkStart w:id="31" w:name="_GoBack"/>
-      <w:bookmarkEnd w:id="31"/>
     </w:p>
     <w:p>
       <w:pPr>
-        <w:tabs>
-          <w:tab w:val="left" w:pos="916"/>
-          <w:tab w:val="left" w:pos="1832"/>
-          <w:tab w:val="left" w:pos="2748"/>
-          <w:tab w:val="left" w:pos="3664"/>
-          <w:tab w:val="left" w:pos="4580"/>
-          <w:tab w:val="left" w:pos="5496"/>
-          <w:tab w:val="left" w:pos="6412"/>
-          <w:tab w:val="left" w:pos="7328"/>
-          <w:tab w:val="left" w:pos="8244"/>
-          <w:tab w:val="left" w:pos="9160"/>
-          <w:tab w:val="left" w:pos="10076"/>
-          <w:tab w:val="left" w:pos="10992"/>
-          <w:tab w:val="left" w:pos="11908"/>
-          <w:tab w:val="left" w:pos="12824"/>
-          <w:tab w:val="left" w:pos="13740"/>
-          <w:tab w:val="left" w:pos="14656"/>
-        </w:tabs>
-        <w:spacing w:after="0" w:line="240" w:lineRule="auto"/>
-        <w:ind w:left="1620"/>
-        <w:rPr>
-          <w:rFonts w:ascii="Courier New" w:eastAsia="Times New Roman" w:hAnsi="Courier New" w:cs="Courier New"/>
-          <w:sz w:val="20"/>
-          <w:szCs w:val="20"/>
-        </w:rPr>
-      </w:pPr>
-      <w:r>
-        <w:rPr>
-          <w:rFonts w:ascii="Courier New" w:eastAsia="Times New Roman" w:hAnsi="Courier New" w:cs="Courier New"/>
-          <w:i/>
-          <w:iCs/>
-          <w:sz w:val="20"/>
-          <w:szCs w:val="20"/>
-        </w:rPr>
-        <w:t>#ifndef RECTANGLE_H</w:t>
-      </w:r>
-    </w:p>
-    <w:p>
-      <w:pPr>
-        <w:tabs>
-          <w:tab w:val="left" w:pos="916"/>
-          <w:tab w:val="left" w:pos="1832"/>
-          <w:tab w:val="left" w:pos="2748"/>
-          <w:tab w:val="left" w:pos="3664"/>
-          <w:tab w:val="left" w:pos="4580"/>
-          <w:tab w:val="left" w:pos="5496"/>
-          <w:tab w:val="left" w:pos="6412"/>
-          <w:tab w:val="left" w:pos="7328"/>
-          <w:tab w:val="left" w:pos="8244"/>
-          <w:tab w:val="left" w:pos="9160"/>
-          <w:tab w:val="left" w:pos="10076"/>
-          <w:tab w:val="left" w:pos="10992"/>
-          <w:tab w:val="left" w:pos="11908"/>
-          <w:tab w:val="left" w:pos="12824"/>
-          <w:tab w:val="left" w:pos="13740"/>
-          <w:tab w:val="left" w:pos="14656"/>
-        </w:tabs>
-        <w:spacing w:after="0" w:line="240" w:lineRule="auto"/>
-        <w:ind w:left="1620"/>
-        <w:rPr>
-          <w:rFonts w:ascii="Courier New" w:eastAsia="Times New Roman" w:hAnsi="Courier New" w:cs="Courier New"/>
-          <w:sz w:val="20"/>
-          <w:szCs w:val="20"/>
-        </w:rPr>
-      </w:pPr>
-      <w:r>
-        <w:rPr>
-          <w:rFonts w:ascii="Courier New" w:eastAsia="Times New Roman" w:hAnsi="Courier New" w:cs="Courier New"/>
-          <w:i/>
-          <w:iCs/>
-          <w:sz w:val="20"/>
-          <w:szCs w:val="20"/>
-        </w:rPr>
-        <w:t>#define RECTANGLE_H</w:t>
-      </w:r>
-    </w:p>
-    <w:p>
-      <w:pPr>
-        <w:tabs>
-          <w:tab w:val="left" w:pos="916"/>
-          <w:tab w:val="left" w:pos="1832"/>
-          <w:tab w:val="left" w:pos="2748"/>
-          <w:tab w:val="left" w:pos="3664"/>
-          <w:tab w:val="left" w:pos="4580"/>
-          <w:tab w:val="left" w:pos="5496"/>
-          <w:tab w:val="left" w:pos="6412"/>
-          <w:tab w:val="left" w:pos="7328"/>
-          <w:tab w:val="left" w:pos="8244"/>
-          <w:tab w:val="left" w:pos="9160"/>
-          <w:tab w:val="left" w:pos="10076"/>
-          <w:tab w:val="left" w:pos="10992"/>
-          <w:tab w:val="left" w:pos="11908"/>
-          <w:tab w:val="left" w:pos="12824"/>
-          <w:tab w:val="left" w:pos="13740"/>
-          <w:tab w:val="left" w:pos="14656"/>
-        </w:tabs>
-        <w:spacing w:after="0" w:line="240" w:lineRule="auto"/>
-        <w:ind w:left="1620"/>
-        <w:rPr>
-          <w:rFonts w:ascii="Courier New" w:eastAsia="Times New Roman" w:hAnsi="Courier New" w:cs="Courier New"/>
-          <w:sz w:val="20"/>
-          <w:szCs w:val="20"/>
-        </w:rPr>
-      </w:pPr>
-    </w:p>
-    <w:p>
-      <w:pPr>
-        <w:tabs>
-          <w:tab w:val="left" w:pos="916"/>
-          <w:tab w:val="left" w:pos="1832"/>
-          <w:tab w:val="left" w:pos="2748"/>
-          <w:tab w:val="left" w:pos="3664"/>
-          <w:tab w:val="left" w:pos="4580"/>
-          <w:tab w:val="left" w:pos="5496"/>
-          <w:tab w:val="left" w:pos="6412"/>
-          <w:tab w:val="left" w:pos="7328"/>
-          <w:tab w:val="left" w:pos="8244"/>
-          <w:tab w:val="left" w:pos="9160"/>
-          <w:tab w:val="left" w:pos="10076"/>
-          <w:tab w:val="left" w:pos="10992"/>
-          <w:tab w:val="left" w:pos="11908"/>
-          <w:tab w:val="left" w:pos="12824"/>
-          <w:tab w:val="left" w:pos="13740"/>
-          <w:tab w:val="left" w:pos="14656"/>
-        </w:tabs>
-        <w:spacing w:after="0" w:line="240" w:lineRule="auto"/>
-        <w:ind w:left="1620"/>
-        <w:rPr>
-          <w:rFonts w:ascii="Courier New" w:eastAsia="Times New Roman" w:hAnsi="Courier New" w:cs="Courier New"/>
-          <w:sz w:val="20"/>
-          <w:szCs w:val="20"/>
-        </w:rPr>
-      </w:pPr>
-      <w:r>
-        <w:rPr>
-          <w:rFonts w:ascii="Courier New" w:eastAsia="Times New Roman" w:hAnsi="Courier New" w:cs="Courier New"/>
-          <w:i/>
-          <w:iCs/>
-          <w:sz w:val="20"/>
-          <w:szCs w:val="20"/>
-        </w:rPr>
-        <w:t>#include &lt;iostream&gt;</w:t>
-      </w:r>
-    </w:p>
-    <w:p>
-      <w:pPr>
-        <w:tabs>
-          <w:tab w:val="left" w:pos="916"/>
-          <w:tab w:val="left" w:pos="1832"/>
-          <w:tab w:val="left" w:pos="2748"/>
-          <w:tab w:val="left" w:pos="3664"/>
-          <w:tab w:val="left" w:pos="4580"/>
-          <w:tab w:val="left" w:pos="5496"/>
-          <w:tab w:val="left" w:pos="6412"/>
-          <w:tab w:val="left" w:pos="7328"/>
-          <w:tab w:val="left" w:pos="8244"/>
-          <w:tab w:val="left" w:pos="9160"/>
-          <w:tab w:val="left" w:pos="10076"/>
-          <w:tab w:val="left" w:pos="10992"/>
-          <w:tab w:val="left" w:pos="11908"/>
-          <w:tab w:val="left" w:pos="12824"/>
-          <w:tab w:val="left" w:pos="13740"/>
-          <w:tab w:val="left" w:pos="14656"/>
-        </w:tabs>
-        <w:spacing w:after="0" w:line="240" w:lineRule="auto"/>
-        <w:ind w:left="1620"/>
-        <w:rPr>
-          <w:rFonts w:ascii="Courier New" w:eastAsia="Times New Roman" w:hAnsi="Courier New" w:cs="Courier New"/>
-          <w:sz w:val="20"/>
-          <w:szCs w:val="20"/>
-        </w:rPr>
-      </w:pPr>
-      <w:r>
-        <w:rPr>
-          <w:rFonts w:ascii="Courier New" w:eastAsia="Times New Roman" w:hAnsi="Courier New" w:cs="Courier New"/>
-          <w:i/>
-          <w:iCs/>
-          <w:sz w:val="20"/>
-          <w:szCs w:val="20"/>
-        </w:rPr>
-        <w:t>#include &lt;cstdio&gt;</w:t>
-      </w:r>
-    </w:p>
-    <w:p>
-      <w:pPr>
-        <w:tabs>
-          <w:tab w:val="left" w:pos="916"/>
-          <w:tab w:val="left" w:pos="1832"/>
-          <w:tab w:val="left" w:pos="2748"/>
-          <w:tab w:val="left" w:pos="3664"/>
-          <w:tab w:val="left" w:pos="4580"/>
-          <w:tab w:val="left" w:pos="5496"/>
-          <w:tab w:val="left" w:pos="6412"/>
-          <w:tab w:val="left" w:pos="7328"/>
-          <w:tab w:val="left" w:pos="8244"/>
-          <w:tab w:val="left" w:pos="9160"/>
-          <w:tab w:val="left" w:pos="10076"/>
-          <w:tab w:val="left" w:pos="10992"/>
-          <w:tab w:val="left" w:pos="11908"/>
-          <w:tab w:val="left" w:pos="12824"/>
-          <w:tab w:val="left" w:pos="13740"/>
-          <w:tab w:val="left" w:pos="14656"/>
-        </w:tabs>
-        <w:spacing w:after="0" w:line="240" w:lineRule="auto"/>
-        <w:ind w:left="1620"/>
-        <w:rPr>
-          <w:rFonts w:ascii="Courier New" w:eastAsia="Times New Roman" w:hAnsi="Courier New" w:cs="Courier New"/>
-          <w:sz w:val="20"/>
-          <w:szCs w:val="20"/>
-        </w:rPr>
-      </w:pPr>
-      <w:r>
-        <w:rPr>
-          <w:rFonts w:ascii="Courier New" w:eastAsia="Times New Roman" w:hAnsi="Courier New" w:cs="Courier New"/>
-          <w:i/>
-          <w:iCs/>
-          <w:sz w:val="20"/>
-          <w:szCs w:val="20"/>
-        </w:rPr>
-        <w:t>#include &lt;math.h&gt;</w:t>
-      </w:r>
-    </w:p>
-    <w:p>
-      <w:pPr>
-        <w:tabs>
-          <w:tab w:val="left" w:pos="916"/>
-          <w:tab w:val="left" w:pos="1832"/>
-          <w:tab w:val="left" w:pos="2748"/>
-          <w:tab w:val="left" w:pos="3664"/>
-          <w:tab w:val="left" w:pos="4580"/>
-          <w:tab w:val="left" w:pos="5496"/>
-          <w:tab w:val="left" w:pos="6412"/>
-          <w:tab w:val="left" w:pos="7328"/>
-          <w:tab w:val="left" w:pos="8244"/>
-          <w:tab w:val="left" w:pos="9160"/>
-          <w:tab w:val="left" w:pos="10076"/>
-          <w:tab w:val="left" w:pos="10992"/>
-          <w:tab w:val="left" w:pos="11908"/>
-          <w:tab w:val="left" w:pos="12824"/>
-          <w:tab w:val="left" w:pos="13740"/>
-          <w:tab w:val="left" w:pos="14656"/>
-        </w:tabs>
-        <w:spacing w:after="0" w:line="240" w:lineRule="auto"/>
-        <w:ind w:left="1620"/>
-        <w:rPr>
-          <w:rFonts w:ascii="Courier New" w:eastAsia="Times New Roman" w:hAnsi="Courier New" w:cs="Courier New"/>
-          <w:sz w:val="20"/>
-          <w:szCs w:val="20"/>
-        </w:rPr>
-      </w:pPr>
-      <w:r>
-        <w:rPr>
-          <w:rFonts w:ascii="Courier New" w:eastAsia="Times New Roman" w:hAnsi="Courier New" w:cs="Courier New"/>
-          <w:i/>
-          <w:iCs/>
-          <w:sz w:val="20"/>
-          <w:szCs w:val="20"/>
-        </w:rPr>
-        <w:t>#include &lt;string&gt;</w:t>
-      </w:r>
-    </w:p>
-    <w:p>
-      <w:pPr>
-        <w:tabs>
-          <w:tab w:val="left" w:pos="916"/>
-          <w:tab w:val="left" w:pos="1832"/>
-          <w:tab w:val="left" w:pos="2748"/>
-          <w:tab w:val="left" w:pos="3664"/>
-          <w:tab w:val="left" w:pos="4580"/>
-          <w:tab w:val="left" w:pos="5496"/>
-          <w:tab w:val="left" w:pos="6412"/>
-          <w:tab w:val="left" w:pos="7328"/>
-          <w:tab w:val="left" w:pos="8244"/>
-          <w:tab w:val="left" w:pos="9160"/>
-          <w:tab w:val="left" w:pos="10076"/>
-          <w:tab w:val="left" w:pos="10992"/>
-          <w:tab w:val="left" w:pos="11908"/>
-          <w:tab w:val="left" w:pos="12824"/>
-          <w:tab w:val="left" w:pos="13740"/>
-          <w:tab w:val="left" w:pos="14656"/>
-        </w:tabs>
-        <w:spacing w:after="0" w:line="240" w:lineRule="auto"/>
-        <w:ind w:left="1620"/>
-        <w:rPr>
-          <w:rFonts w:ascii="Courier New" w:eastAsia="Times New Roman" w:hAnsi="Courier New" w:cs="Courier New"/>
-          <w:sz w:val="20"/>
-          <w:szCs w:val="20"/>
-        </w:rPr>
-      </w:pPr>
-      <w:r>
-        <w:rPr>
-          <w:rFonts w:ascii="Courier New" w:eastAsia="Times New Roman" w:hAnsi="Courier New" w:cs="Courier New"/>
-          <w:i/>
-          <w:iCs/>
-          <w:sz w:val="20"/>
-          <w:szCs w:val="20"/>
-        </w:rPr>
-        <w:t>#include &lt;sstream&gt;</w:t>
-      </w:r>
-    </w:p>
-    <w:p>
-      <w:pPr>
-        <w:tabs>
-          <w:tab w:val="left" w:pos="916"/>
-          <w:tab w:val="left" w:pos="1832"/>
-          <w:tab w:val="left" w:pos="2748"/>
-          <w:tab w:val="left" w:pos="3664"/>
-          <w:tab w:val="left" w:pos="4580"/>
-          <w:tab w:val="left" w:pos="5496"/>
-          <w:tab w:val="left" w:pos="6412"/>
-          <w:tab w:val="left" w:pos="7328"/>
-          <w:tab w:val="left" w:pos="8244"/>
-          <w:tab w:val="left" w:pos="9160"/>
-          <w:tab w:val="left" w:pos="10076"/>
-          <w:tab w:val="left" w:pos="10992"/>
-          <w:tab w:val="left" w:pos="11908"/>
-          <w:tab w:val="left" w:pos="12824"/>
-          <w:tab w:val="left" w:pos="13740"/>
-          <w:tab w:val="left" w:pos="14656"/>
-        </w:tabs>
-        <w:spacing w:after="0" w:line="240" w:lineRule="auto"/>
-        <w:ind w:left="1620"/>
-        <w:rPr>
-          <w:rFonts w:ascii="Courier New" w:eastAsia="Times New Roman" w:hAnsi="Courier New" w:cs="Courier New"/>
-          <w:sz w:val="20"/>
-          <w:szCs w:val="20"/>
-        </w:rPr>
-      </w:pPr>
-      <w:r>
-        <w:rPr>
-          <w:rFonts w:ascii="Courier New" w:eastAsia="Times New Roman" w:hAnsi="Courier New" w:cs="Courier New"/>
-          <w:i/>
-          <w:iCs/>
-          <w:sz w:val="20"/>
-          <w:szCs w:val="20"/>
-        </w:rPr>
-        <w:t>using</w:t>
-      </w:r>
-      <w:r>
-        <w:rPr>
-          <w:rFonts w:ascii="Courier New" w:eastAsia="Times New Roman" w:hAnsi="Courier New" w:cs="Courier New"/>
-          <w:sz w:val="20"/>
-          <w:szCs w:val="20"/>
-        </w:rPr>
-        <w:t xml:space="preserve"> </w:t>
-      </w:r>
-      <w:r>
-        <w:rPr>
-          <w:rFonts w:ascii="Courier New" w:eastAsia="Times New Roman" w:hAnsi="Courier New" w:cs="Courier New"/>
-          <w:i/>
-          <w:iCs/>
-          <w:sz w:val="20"/>
-          <w:szCs w:val="20"/>
-        </w:rPr>
-        <w:t>namespace</w:t>
-      </w:r>
-      <w:r>
-        <w:rPr>
-          <w:rFonts w:ascii="Courier New" w:eastAsia="Times New Roman" w:hAnsi="Courier New" w:cs="Courier New"/>
-          <w:sz w:val="20"/>
-          <w:szCs w:val="20"/>
-        </w:rPr>
-        <w:t xml:space="preserve"> std;</w:t>
-      </w:r>
-    </w:p>
-    <w:p>
-      <w:pPr>
-        <w:tabs>
-          <w:tab w:val="left" w:pos="916"/>
-          <w:tab w:val="left" w:pos="1832"/>
-          <w:tab w:val="left" w:pos="2748"/>
-          <w:tab w:val="left" w:pos="3664"/>
-          <w:tab w:val="left" w:pos="4580"/>
-          <w:tab w:val="left" w:pos="5496"/>
-          <w:tab w:val="left" w:pos="6412"/>
-          <w:tab w:val="left" w:pos="7328"/>
-          <w:tab w:val="left" w:pos="8244"/>
-          <w:tab w:val="left" w:pos="9160"/>
-          <w:tab w:val="left" w:pos="10076"/>
-          <w:tab w:val="left" w:pos="10992"/>
-          <w:tab w:val="left" w:pos="11908"/>
-          <w:tab w:val="left" w:pos="12824"/>
-          <w:tab w:val="left" w:pos="13740"/>
-          <w:tab w:val="left" w:pos="14656"/>
-        </w:tabs>
-        <w:spacing w:after="0" w:line="240" w:lineRule="auto"/>
-        <w:ind w:left="1620"/>
-        <w:rPr>
-          <w:rFonts w:ascii="Courier New" w:eastAsia="Times New Roman" w:hAnsi="Courier New" w:cs="Courier New"/>
-          <w:sz w:val="20"/>
-          <w:szCs w:val="20"/>
-        </w:rPr>
-      </w:pPr>
-    </w:p>
-    <w:p>
-      <w:pPr>
-        <w:tabs>
-          <w:tab w:val="left" w:pos="916"/>
-          <w:tab w:val="left" w:pos="1832"/>
-          <w:tab w:val="left" w:pos="2748"/>
-          <w:tab w:val="left" w:pos="3664"/>
-          <w:tab w:val="left" w:pos="4580"/>
-          <w:tab w:val="left" w:pos="5496"/>
-          <w:tab w:val="left" w:pos="6412"/>
-          <w:tab w:val="left" w:pos="7328"/>
-          <w:tab w:val="left" w:pos="8244"/>
-          <w:tab w:val="left" w:pos="9160"/>
-          <w:tab w:val="left" w:pos="10076"/>
-          <w:tab w:val="left" w:pos="10992"/>
-          <w:tab w:val="left" w:pos="11908"/>
-          <w:tab w:val="left" w:pos="12824"/>
-          <w:tab w:val="left" w:pos="13740"/>
-          <w:tab w:val="left" w:pos="14656"/>
-        </w:tabs>
-        <w:spacing w:after="0" w:line="240" w:lineRule="auto"/>
-        <w:ind w:left="1620"/>
-        <w:rPr>
-          <w:rFonts w:ascii="Courier New" w:eastAsia="Times New Roman" w:hAnsi="Courier New" w:cs="Courier New"/>
-          <w:sz w:val="20"/>
-          <w:szCs w:val="20"/>
-        </w:rPr>
-      </w:pPr>
-    </w:p>
-    <w:p>
-      <w:pPr>
-        <w:tabs>
-          <w:tab w:val="left" w:pos="916"/>
-          <w:tab w:val="left" w:pos="1832"/>
-          <w:tab w:val="left" w:pos="2748"/>
-          <w:tab w:val="left" w:pos="3664"/>
-          <w:tab w:val="left" w:pos="4580"/>
-          <w:tab w:val="left" w:pos="5496"/>
-          <w:tab w:val="left" w:pos="6412"/>
-          <w:tab w:val="left" w:pos="7328"/>
-          <w:tab w:val="left" w:pos="8244"/>
-          <w:tab w:val="left" w:pos="9160"/>
-          <w:tab w:val="left" w:pos="10076"/>
-          <w:tab w:val="left" w:pos="10992"/>
-          <w:tab w:val="left" w:pos="11908"/>
-          <w:tab w:val="left" w:pos="12824"/>
-          <w:tab w:val="left" w:pos="13740"/>
-          <w:tab w:val="left" w:pos="14656"/>
-        </w:tabs>
-        <w:spacing w:after="0" w:line="240" w:lineRule="auto"/>
-        <w:ind w:left="1620"/>
-        <w:rPr>
-          <w:rFonts w:ascii="Courier New" w:eastAsia="Times New Roman" w:hAnsi="Courier New" w:cs="Courier New"/>
-          <w:sz w:val="20"/>
-          <w:szCs w:val="20"/>
-        </w:rPr>
-      </w:pPr>
-      <w:r>
-        <w:rPr>
-          <w:rFonts w:ascii="Courier New" w:eastAsia="Times New Roman" w:hAnsi="Courier New" w:cs="Courier New"/>
-          <w:i/>
-          <w:iCs/>
-          <w:sz w:val="20"/>
-          <w:szCs w:val="20"/>
-        </w:rPr>
-        <w:t>template</w:t>
-      </w:r>
-      <w:r>
-        <w:rPr>
-          <w:rFonts w:ascii="Courier New" w:eastAsia="Times New Roman" w:hAnsi="Courier New" w:cs="Courier New"/>
-          <w:sz w:val="20"/>
-          <w:szCs w:val="20"/>
-        </w:rPr>
-        <w:t xml:space="preserve"> &lt;</w:t>
-      </w:r>
-      <w:r>
-        <w:rPr>
-          <w:rFonts w:ascii="Courier New" w:eastAsia="Times New Roman" w:hAnsi="Courier New" w:cs="Courier New"/>
-          <w:i/>
-          <w:iCs/>
-          <w:sz w:val="20"/>
-          <w:szCs w:val="20"/>
-        </w:rPr>
-        <w:t>class</w:t>
-      </w:r>
-      <w:r>
-        <w:rPr>
-          <w:rFonts w:ascii="Courier New" w:eastAsia="Times New Roman" w:hAnsi="Courier New" w:cs="Courier New"/>
-          <w:sz w:val="20"/>
-          <w:szCs w:val="20"/>
-        </w:rPr>
-        <w:t xml:space="preserve"> Number = </w:t>
-      </w:r>
-      <w:r>
-        <w:rPr>
-          <w:rFonts w:ascii="Courier New" w:eastAsia="Times New Roman" w:hAnsi="Courier New" w:cs="Courier New"/>
-          <w:i/>
-          <w:iCs/>
-          <w:sz w:val="20"/>
-          <w:szCs w:val="20"/>
-        </w:rPr>
-        <w:t>float</w:t>
-      </w:r>
-      <w:r>
-        <w:rPr>
-          <w:rFonts w:ascii="Courier New" w:eastAsia="Times New Roman" w:hAnsi="Courier New" w:cs="Courier New"/>
-          <w:sz w:val="20"/>
-          <w:szCs w:val="20"/>
-        </w:rPr>
-        <w:t>&gt;</w:t>
-      </w:r>
-    </w:p>
-    <w:p>
-      <w:pPr>
-        <w:tabs>
-          <w:tab w:val="left" w:pos="916"/>
-          <w:tab w:val="left" w:pos="1832"/>
-          <w:tab w:val="left" w:pos="2748"/>
-          <w:tab w:val="left" w:pos="3664"/>
-          <w:tab w:val="left" w:pos="4580"/>
-          <w:tab w:val="left" w:pos="5496"/>
-          <w:tab w:val="left" w:pos="6412"/>
-          <w:tab w:val="left" w:pos="7328"/>
-          <w:tab w:val="left" w:pos="8244"/>
-          <w:tab w:val="left" w:pos="9160"/>
-          <w:tab w:val="left" w:pos="10076"/>
-          <w:tab w:val="left" w:pos="10992"/>
-          <w:tab w:val="left" w:pos="11908"/>
-          <w:tab w:val="left" w:pos="12824"/>
-          <w:tab w:val="left" w:pos="13740"/>
-          <w:tab w:val="left" w:pos="14656"/>
-        </w:tabs>
-        <w:spacing w:after="0" w:line="240" w:lineRule="auto"/>
-        <w:ind w:left="1620"/>
-        <w:rPr>
-          <w:rFonts w:ascii="Courier New" w:eastAsia="Times New Roman" w:hAnsi="Courier New" w:cs="Courier New"/>
-          <w:sz w:val="20"/>
-          <w:szCs w:val="20"/>
-        </w:rPr>
-      </w:pPr>
-      <w:r>
-        <w:rPr>
-          <w:rFonts w:ascii="Courier New" w:eastAsia="Times New Roman" w:hAnsi="Courier New" w:cs="Courier New"/>
-          <w:i/>
-          <w:iCs/>
-          <w:sz w:val="20"/>
-          <w:szCs w:val="20"/>
-        </w:rPr>
-        <w:t>class</w:t>
-      </w:r>
-      <w:r>
-        <w:rPr>
-          <w:rFonts w:ascii="Courier New" w:eastAsia="Times New Roman" w:hAnsi="Courier New" w:cs="Courier New"/>
-          <w:sz w:val="20"/>
-          <w:szCs w:val="20"/>
-        </w:rPr>
-        <w:t xml:space="preserve"> Rectangle {</w:t>
-      </w:r>
-    </w:p>
-    <w:p>
-      <w:pPr>
-        <w:tabs>
-          <w:tab w:val="left" w:pos="916"/>
-          <w:tab w:val="left" w:pos="1832"/>
-          <w:tab w:val="left" w:pos="2748"/>
-          <w:tab w:val="left" w:pos="3664"/>
-          <w:tab w:val="left" w:pos="4580"/>
-          <w:tab w:val="left" w:pos="5496"/>
-          <w:tab w:val="left" w:pos="6412"/>
-          <w:tab w:val="left" w:pos="7328"/>
-          <w:tab w:val="left" w:pos="8244"/>
-          <w:tab w:val="left" w:pos="9160"/>
-          <w:tab w:val="left" w:pos="10076"/>
-          <w:tab w:val="left" w:pos="10992"/>
-          <w:tab w:val="left" w:pos="11908"/>
-          <w:tab w:val="left" w:pos="12824"/>
-          <w:tab w:val="left" w:pos="13740"/>
-          <w:tab w:val="left" w:pos="14656"/>
-        </w:tabs>
-        <w:spacing w:after="0" w:line="240" w:lineRule="auto"/>
-        <w:ind w:left="1620"/>
-        <w:rPr>
-          <w:rFonts w:ascii="Courier New" w:eastAsia="Times New Roman" w:hAnsi="Courier New" w:cs="Courier New"/>
-          <w:sz w:val="20"/>
-          <w:szCs w:val="20"/>
-        </w:rPr>
-      </w:pPr>
-    </w:p>
-    <w:p>
-      <w:pPr>
-        <w:tabs>
-          <w:tab w:val="left" w:pos="916"/>
-          <w:tab w:val="left" w:pos="1832"/>
-          <w:tab w:val="left" w:pos="2748"/>
-          <w:tab w:val="left" w:pos="3664"/>
-          <w:tab w:val="left" w:pos="4580"/>
-          <w:tab w:val="left" w:pos="5496"/>
-          <w:tab w:val="left" w:pos="6412"/>
-          <w:tab w:val="left" w:pos="7328"/>
-          <w:tab w:val="left" w:pos="8244"/>
-          <w:tab w:val="left" w:pos="9160"/>
-          <w:tab w:val="left" w:pos="10076"/>
-          <w:tab w:val="left" w:pos="10992"/>
-          <w:tab w:val="left" w:pos="11908"/>
-          <w:tab w:val="left" w:pos="12824"/>
-          <w:tab w:val="left" w:pos="13740"/>
-          <w:tab w:val="left" w:pos="14656"/>
-        </w:tabs>
-        <w:spacing w:after="0" w:line="240" w:lineRule="auto"/>
-        <w:ind w:left="1620"/>
-        <w:rPr>
-          <w:rFonts w:ascii="Courier New" w:eastAsia="Times New Roman" w:hAnsi="Courier New" w:cs="Courier New"/>
-          <w:sz w:val="20"/>
-          <w:szCs w:val="20"/>
-        </w:rPr>
-      </w:pPr>
-      <w:r>
-        <w:rPr>
-          <w:rFonts w:ascii="Courier New" w:eastAsia="Times New Roman" w:hAnsi="Courier New" w:cs="Courier New"/>
-          <w:sz w:val="20"/>
-          <w:szCs w:val="20"/>
-        </w:rPr>
-        <w:tab/>
-      </w:r>
-      <w:r>
-        <w:rPr>
-          <w:rFonts w:ascii="Courier New" w:eastAsia="Times New Roman" w:hAnsi="Courier New" w:cs="Courier New"/>
-          <w:i/>
-          <w:iCs/>
-          <w:sz w:val="20"/>
-          <w:szCs w:val="20"/>
-        </w:rPr>
-        <w:t>public</w:t>
-      </w:r>
-      <w:r>
-        <w:rPr>
-          <w:rFonts w:ascii="Courier New" w:eastAsia="Times New Roman" w:hAnsi="Courier New" w:cs="Courier New"/>
-          <w:sz w:val="20"/>
-          <w:szCs w:val="20"/>
-        </w:rPr>
-        <w:t>:</w:t>
-      </w:r>
-    </w:p>
-    <w:p>
-      <w:pPr>
-        <w:tabs>
-          <w:tab w:val="left" w:pos="916"/>
-          <w:tab w:val="left" w:pos="1832"/>
-          <w:tab w:val="left" w:pos="2748"/>
-          <w:tab w:val="left" w:pos="3664"/>
-          <w:tab w:val="left" w:pos="4580"/>
-          <w:tab w:val="left" w:pos="5496"/>
-          <w:tab w:val="left" w:pos="6412"/>
-          <w:tab w:val="left" w:pos="7328"/>
-          <w:tab w:val="left" w:pos="8244"/>
-          <w:tab w:val="left" w:pos="9160"/>
-          <w:tab w:val="left" w:pos="10076"/>
-          <w:tab w:val="left" w:pos="10992"/>
-          <w:tab w:val="left" w:pos="11908"/>
-          <w:tab w:val="left" w:pos="12824"/>
-          <w:tab w:val="left" w:pos="13740"/>
-          <w:tab w:val="left" w:pos="14656"/>
-        </w:tabs>
-        <w:spacing w:after="0" w:line="240" w:lineRule="auto"/>
-        <w:ind w:left="1620"/>
-        <w:rPr>
-          <w:rFonts w:ascii="Courier New" w:eastAsia="Times New Roman" w:hAnsi="Courier New" w:cs="Courier New"/>
-          <w:sz w:val="20"/>
-          <w:szCs w:val="20"/>
-        </w:rPr>
-      </w:pPr>
-      <w:r>
-        <w:rPr>
-          <w:rFonts w:ascii="Courier New" w:eastAsia="Times New Roman" w:hAnsi="Courier New" w:cs="Courier New"/>
-          <w:sz w:val="20"/>
-          <w:szCs w:val="20"/>
-        </w:rPr>
-        <w:tab/>
-      </w:r>
-      <w:r>
-        <w:rPr>
-          <w:rFonts w:ascii="Courier New" w:eastAsia="Times New Roman" w:hAnsi="Courier New" w:cs="Courier New"/>
-          <w:sz w:val="20"/>
-          <w:szCs w:val="20"/>
-        </w:rPr>
-        <w:tab/>
-        <w:t>Number x, y, width, height;</w:t>
-      </w:r>
-    </w:p>
-    <w:p>
-      <w:pPr>
-        <w:tabs>
-          <w:tab w:val="left" w:pos="916"/>
-          <w:tab w:val="left" w:pos="1832"/>
-          <w:tab w:val="left" w:pos="2748"/>
-          <w:tab w:val="left" w:pos="3664"/>
-          <w:tab w:val="left" w:pos="4580"/>
-          <w:tab w:val="left" w:pos="5496"/>
-          <w:tab w:val="left" w:pos="6412"/>
-          <w:tab w:val="left" w:pos="7328"/>
-          <w:tab w:val="left" w:pos="8244"/>
-          <w:tab w:val="left" w:pos="9160"/>
-          <w:tab w:val="left" w:pos="10076"/>
-          <w:tab w:val="left" w:pos="10992"/>
-          <w:tab w:val="left" w:pos="11908"/>
-          <w:tab w:val="left" w:pos="12824"/>
-          <w:tab w:val="left" w:pos="13740"/>
-          <w:tab w:val="left" w:pos="14656"/>
-        </w:tabs>
-        <w:spacing w:after="0" w:line="240" w:lineRule="auto"/>
-        <w:ind w:left="1620"/>
-        <w:rPr>
-          <w:rFonts w:ascii="Courier New" w:eastAsia="Times New Roman" w:hAnsi="Courier New" w:cs="Courier New"/>
-          <w:sz w:val="20"/>
-          <w:szCs w:val="20"/>
-        </w:rPr>
-      </w:pPr>
-      <w:r>
-        <w:rPr>
-          <w:rFonts w:ascii="Courier New" w:eastAsia="Times New Roman" w:hAnsi="Courier New" w:cs="Courier New"/>
-          <w:sz w:val="20"/>
-          <w:szCs w:val="20"/>
-        </w:rPr>
-        <w:tab/>
-      </w:r>
-      <w:r>
-        <w:rPr>
-          <w:rFonts w:ascii="Courier New" w:eastAsia="Times New Roman" w:hAnsi="Courier New" w:cs="Courier New"/>
-          <w:sz w:val="20"/>
-          <w:szCs w:val="20"/>
-        </w:rPr>
-        <w:tab/>
-      </w:r>
-    </w:p>
-    <w:p>
-      <w:pPr>
-        <w:tabs>
-          <w:tab w:val="left" w:pos="916"/>
-          <w:tab w:val="left" w:pos="1832"/>
-          <w:tab w:val="left" w:pos="2748"/>
-          <w:tab w:val="left" w:pos="3664"/>
-          <w:tab w:val="left" w:pos="4580"/>
-          <w:tab w:val="left" w:pos="5496"/>
-          <w:tab w:val="left" w:pos="6412"/>
-          <w:tab w:val="left" w:pos="7328"/>
-          <w:tab w:val="left" w:pos="8244"/>
-          <w:tab w:val="left" w:pos="9160"/>
-          <w:tab w:val="left" w:pos="10076"/>
-          <w:tab w:val="left" w:pos="10992"/>
-          <w:tab w:val="left" w:pos="11908"/>
-          <w:tab w:val="left" w:pos="12824"/>
-          <w:tab w:val="left" w:pos="13740"/>
-          <w:tab w:val="left" w:pos="14656"/>
-        </w:tabs>
-        <w:spacing w:after="0" w:line="240" w:lineRule="auto"/>
-        <w:ind w:left="1620"/>
-        <w:rPr>
-          <w:rFonts w:ascii="Courier New" w:eastAsia="Times New Roman" w:hAnsi="Courier New" w:cs="Courier New"/>
-          <w:sz w:val="20"/>
-          <w:szCs w:val="20"/>
-        </w:rPr>
-      </w:pPr>
-      <w:r>
-        <w:rPr>
-          <w:rFonts w:ascii="Courier New" w:eastAsia="Times New Roman" w:hAnsi="Courier New" w:cs="Courier New"/>
-          <w:sz w:val="20"/>
-          <w:szCs w:val="20"/>
-        </w:rPr>
-        <w:tab/>
-      </w:r>
-      <w:r>
-        <w:rPr>
-          <w:rFonts w:ascii="Courier New" w:eastAsia="Times New Roman" w:hAnsi="Courier New" w:cs="Courier New"/>
-          <w:sz w:val="20"/>
-          <w:szCs w:val="20"/>
-        </w:rPr>
-        <w:tab/>
-        <w:t>Rectangle();</w:t>
-      </w:r>
-    </w:p>
-    <w:p>
-      <w:pPr>
-        <w:tabs>
-          <w:tab w:val="left" w:pos="916"/>
-          <w:tab w:val="left" w:pos="1832"/>
-          <w:tab w:val="left" w:pos="2748"/>
-          <w:tab w:val="left" w:pos="3664"/>
-          <w:tab w:val="left" w:pos="4580"/>
-          <w:tab w:val="left" w:pos="5496"/>
-          <w:tab w:val="left" w:pos="6412"/>
-          <w:tab w:val="left" w:pos="7328"/>
-          <w:tab w:val="left" w:pos="8244"/>
-          <w:tab w:val="left" w:pos="9160"/>
-          <w:tab w:val="left" w:pos="10076"/>
-          <w:tab w:val="left" w:pos="10992"/>
-          <w:tab w:val="left" w:pos="11908"/>
-          <w:tab w:val="left" w:pos="12824"/>
-          <w:tab w:val="left" w:pos="13740"/>
-          <w:tab w:val="left" w:pos="14656"/>
-        </w:tabs>
-        <w:spacing w:after="0" w:line="240" w:lineRule="auto"/>
-        <w:ind w:left="1620"/>
-        <w:rPr>
-          <w:rFonts w:ascii="Courier New" w:eastAsia="Times New Roman" w:hAnsi="Courier New" w:cs="Courier New"/>
-          <w:sz w:val="20"/>
-          <w:szCs w:val="20"/>
-        </w:rPr>
-      </w:pPr>
-      <w:r>
-        <w:rPr>
-          <w:rFonts w:ascii="Courier New" w:eastAsia="Times New Roman" w:hAnsi="Courier New" w:cs="Courier New"/>
-          <w:sz w:val="20"/>
-          <w:szCs w:val="20"/>
-        </w:rPr>
-        <w:lastRenderedPageBreak/>
-        <w:tab/>
-      </w:r>
-      <w:r>
-        <w:rPr>
-          <w:rFonts w:ascii="Courier New" w:eastAsia="Times New Roman" w:hAnsi="Courier New" w:cs="Courier New"/>
-          <w:sz w:val="20"/>
-          <w:szCs w:val="20"/>
-        </w:rPr>
-        <w:tab/>
-        <w:t>Rectangle(Number x, Number y, Number width, Number height);</w:t>
-      </w:r>
-    </w:p>
-    <w:p>
-      <w:pPr>
-        <w:tabs>
-          <w:tab w:val="left" w:pos="916"/>
-          <w:tab w:val="left" w:pos="1832"/>
-          <w:tab w:val="left" w:pos="2748"/>
-          <w:tab w:val="left" w:pos="3664"/>
-          <w:tab w:val="left" w:pos="4580"/>
-          <w:tab w:val="left" w:pos="5496"/>
-          <w:tab w:val="left" w:pos="6412"/>
-          <w:tab w:val="left" w:pos="7328"/>
-          <w:tab w:val="left" w:pos="8244"/>
-          <w:tab w:val="left" w:pos="9160"/>
-          <w:tab w:val="left" w:pos="10076"/>
-          <w:tab w:val="left" w:pos="10992"/>
-          <w:tab w:val="left" w:pos="11908"/>
-          <w:tab w:val="left" w:pos="12824"/>
-          <w:tab w:val="left" w:pos="13740"/>
-          <w:tab w:val="left" w:pos="14656"/>
-        </w:tabs>
-        <w:spacing w:after="0" w:line="240" w:lineRule="auto"/>
-        <w:ind w:left="1620"/>
-        <w:rPr>
-          <w:rFonts w:ascii="Courier New" w:eastAsia="Times New Roman" w:hAnsi="Courier New" w:cs="Courier New"/>
-          <w:sz w:val="20"/>
-          <w:szCs w:val="20"/>
-        </w:rPr>
-      </w:pPr>
-      <w:r>
-        <w:rPr>
-          <w:rFonts w:ascii="Courier New" w:eastAsia="Times New Roman" w:hAnsi="Courier New" w:cs="Courier New"/>
-          <w:sz w:val="20"/>
-          <w:szCs w:val="20"/>
-        </w:rPr>
-        <w:tab/>
-      </w:r>
-      <w:r>
-        <w:rPr>
-          <w:rFonts w:ascii="Courier New" w:eastAsia="Times New Roman" w:hAnsi="Courier New" w:cs="Courier New"/>
-          <w:sz w:val="20"/>
-          <w:szCs w:val="20"/>
-        </w:rPr>
-        <w:tab/>
-      </w:r>
-    </w:p>
-    <w:p>
-      <w:pPr>
-        <w:tabs>
-          <w:tab w:val="left" w:pos="916"/>
-          <w:tab w:val="left" w:pos="1832"/>
-          <w:tab w:val="left" w:pos="2748"/>
-          <w:tab w:val="left" w:pos="3664"/>
-          <w:tab w:val="left" w:pos="4580"/>
-          <w:tab w:val="left" w:pos="5496"/>
-          <w:tab w:val="left" w:pos="6412"/>
-          <w:tab w:val="left" w:pos="7328"/>
-          <w:tab w:val="left" w:pos="8244"/>
-          <w:tab w:val="left" w:pos="9160"/>
-          <w:tab w:val="left" w:pos="10076"/>
-          <w:tab w:val="left" w:pos="10992"/>
-          <w:tab w:val="left" w:pos="11908"/>
-          <w:tab w:val="left" w:pos="12824"/>
-          <w:tab w:val="left" w:pos="13740"/>
-          <w:tab w:val="left" w:pos="14656"/>
-        </w:tabs>
-        <w:spacing w:after="0" w:line="240" w:lineRule="auto"/>
-        <w:ind w:left="1620"/>
-        <w:rPr>
-          <w:rFonts w:ascii="Courier New" w:eastAsia="Times New Roman" w:hAnsi="Courier New" w:cs="Courier New"/>
-          <w:sz w:val="20"/>
-          <w:szCs w:val="20"/>
-        </w:rPr>
-      </w:pPr>
-      <w:r>
-        <w:rPr>
-          <w:rFonts w:ascii="Courier New" w:eastAsia="Times New Roman" w:hAnsi="Courier New" w:cs="Courier New"/>
-          <w:sz w:val="20"/>
-          <w:szCs w:val="20"/>
-        </w:rPr>
-        <w:tab/>
-      </w:r>
-      <w:r>
-        <w:rPr>
-          <w:rFonts w:ascii="Courier New" w:eastAsia="Times New Roman" w:hAnsi="Courier New" w:cs="Courier New"/>
-          <w:sz w:val="20"/>
-          <w:szCs w:val="20"/>
-        </w:rPr>
-        <w:tab/>
-        <w:t>Number area();</w:t>
-      </w:r>
-    </w:p>
-    <w:p>
-      <w:pPr>
-        <w:tabs>
-          <w:tab w:val="left" w:pos="916"/>
-          <w:tab w:val="left" w:pos="1832"/>
-          <w:tab w:val="left" w:pos="2748"/>
-          <w:tab w:val="left" w:pos="3664"/>
-          <w:tab w:val="left" w:pos="4580"/>
-          <w:tab w:val="left" w:pos="5496"/>
-          <w:tab w:val="left" w:pos="6412"/>
-          <w:tab w:val="left" w:pos="7328"/>
-          <w:tab w:val="left" w:pos="8244"/>
-          <w:tab w:val="left" w:pos="9160"/>
-          <w:tab w:val="left" w:pos="10076"/>
-          <w:tab w:val="left" w:pos="10992"/>
-          <w:tab w:val="left" w:pos="11908"/>
-          <w:tab w:val="left" w:pos="12824"/>
-          <w:tab w:val="left" w:pos="13740"/>
-          <w:tab w:val="left" w:pos="14656"/>
-        </w:tabs>
-        <w:spacing w:after="0" w:line="240" w:lineRule="auto"/>
-        <w:ind w:left="1620"/>
-        <w:rPr>
-          <w:rFonts w:ascii="Courier New" w:eastAsia="Times New Roman" w:hAnsi="Courier New" w:cs="Courier New"/>
-          <w:sz w:val="20"/>
-          <w:szCs w:val="20"/>
-        </w:rPr>
-      </w:pPr>
-      <w:r>
-        <w:rPr>
-          <w:rFonts w:ascii="Courier New" w:eastAsia="Times New Roman" w:hAnsi="Courier New" w:cs="Courier New"/>
-          <w:sz w:val="20"/>
-          <w:szCs w:val="20"/>
-        </w:rPr>
-        <w:tab/>
-      </w:r>
-      <w:r>
-        <w:rPr>
-          <w:rFonts w:ascii="Courier New" w:eastAsia="Times New Roman" w:hAnsi="Courier New" w:cs="Courier New"/>
-          <w:sz w:val="20"/>
-          <w:szCs w:val="20"/>
-        </w:rPr>
-        <w:tab/>
-      </w:r>
-    </w:p>
-    <w:p>
-      <w:pPr>
-        <w:tabs>
-          <w:tab w:val="left" w:pos="916"/>
-          <w:tab w:val="left" w:pos="1832"/>
-          <w:tab w:val="left" w:pos="2748"/>
-          <w:tab w:val="left" w:pos="3664"/>
-          <w:tab w:val="left" w:pos="4580"/>
-          <w:tab w:val="left" w:pos="5496"/>
-          <w:tab w:val="left" w:pos="6412"/>
-          <w:tab w:val="left" w:pos="7328"/>
-          <w:tab w:val="left" w:pos="8244"/>
-          <w:tab w:val="left" w:pos="9160"/>
-          <w:tab w:val="left" w:pos="10076"/>
-          <w:tab w:val="left" w:pos="10992"/>
-          <w:tab w:val="left" w:pos="11908"/>
-          <w:tab w:val="left" w:pos="12824"/>
-          <w:tab w:val="left" w:pos="13740"/>
-          <w:tab w:val="left" w:pos="14656"/>
-        </w:tabs>
-        <w:spacing w:after="0" w:line="240" w:lineRule="auto"/>
-        <w:ind w:left="1620"/>
-        <w:rPr>
-          <w:rFonts w:ascii="Courier New" w:eastAsia="Times New Roman" w:hAnsi="Courier New" w:cs="Courier New"/>
-          <w:sz w:val="20"/>
-          <w:szCs w:val="20"/>
-        </w:rPr>
-      </w:pPr>
-      <w:r>
-        <w:rPr>
-          <w:rFonts w:ascii="Courier New" w:eastAsia="Times New Roman" w:hAnsi="Courier New" w:cs="Courier New"/>
-          <w:sz w:val="20"/>
-          <w:szCs w:val="20"/>
-        </w:rPr>
-        <w:tab/>
-      </w:r>
-      <w:r>
-        <w:rPr>
-          <w:rFonts w:ascii="Courier New" w:eastAsia="Times New Roman" w:hAnsi="Courier New" w:cs="Courier New"/>
-          <w:sz w:val="20"/>
-          <w:szCs w:val="20"/>
-        </w:rPr>
-        <w:tab/>
-      </w:r>
-      <w:r>
-        <w:rPr>
-          <w:rFonts w:ascii="Courier New" w:eastAsia="Times New Roman" w:hAnsi="Courier New" w:cs="Courier New"/>
-          <w:i/>
-          <w:iCs/>
-          <w:sz w:val="20"/>
-          <w:szCs w:val="20"/>
-        </w:rPr>
-        <w:t>bool</w:t>
-      </w:r>
-      <w:r>
-        <w:rPr>
-          <w:rFonts w:ascii="Courier New" w:eastAsia="Times New Roman" w:hAnsi="Courier New" w:cs="Courier New"/>
-          <w:sz w:val="20"/>
-          <w:szCs w:val="20"/>
-        </w:rPr>
-        <w:t xml:space="preserve"> contains(</w:t>
-      </w:r>
-      <w:r>
-        <w:rPr>
-          <w:rFonts w:ascii="Courier New" w:eastAsia="Times New Roman" w:hAnsi="Courier New" w:cs="Courier New"/>
-          <w:i/>
-          <w:iCs/>
-          <w:sz w:val="20"/>
-          <w:szCs w:val="20"/>
-        </w:rPr>
-        <w:t>const</w:t>
-      </w:r>
-      <w:r>
-        <w:rPr>
-          <w:rFonts w:ascii="Courier New" w:eastAsia="Times New Roman" w:hAnsi="Courier New" w:cs="Courier New"/>
-          <w:sz w:val="20"/>
-          <w:szCs w:val="20"/>
-        </w:rPr>
-        <w:t xml:space="preserve"> Rectangle&amp; rect);</w:t>
-      </w:r>
-    </w:p>
-    <w:p>
-      <w:pPr>
-        <w:tabs>
-          <w:tab w:val="left" w:pos="916"/>
-          <w:tab w:val="left" w:pos="1832"/>
-          <w:tab w:val="left" w:pos="2748"/>
-          <w:tab w:val="left" w:pos="3664"/>
-          <w:tab w:val="left" w:pos="4580"/>
-          <w:tab w:val="left" w:pos="5496"/>
-          <w:tab w:val="left" w:pos="6412"/>
-          <w:tab w:val="left" w:pos="7328"/>
-          <w:tab w:val="left" w:pos="8244"/>
-          <w:tab w:val="left" w:pos="9160"/>
-          <w:tab w:val="left" w:pos="10076"/>
-          <w:tab w:val="left" w:pos="10992"/>
-          <w:tab w:val="left" w:pos="11908"/>
-          <w:tab w:val="left" w:pos="12824"/>
-          <w:tab w:val="left" w:pos="13740"/>
-          <w:tab w:val="left" w:pos="14656"/>
-        </w:tabs>
-        <w:spacing w:after="0" w:line="240" w:lineRule="auto"/>
-        <w:ind w:left="1620"/>
-        <w:rPr>
-          <w:rFonts w:ascii="Courier New" w:eastAsia="Times New Roman" w:hAnsi="Courier New" w:cs="Courier New"/>
-          <w:sz w:val="20"/>
-          <w:szCs w:val="20"/>
-        </w:rPr>
-      </w:pPr>
-      <w:r>
-        <w:rPr>
-          <w:rFonts w:ascii="Courier New" w:eastAsia="Times New Roman" w:hAnsi="Courier New" w:cs="Courier New"/>
-          <w:sz w:val="20"/>
-          <w:szCs w:val="20"/>
-        </w:rPr>
-        <w:tab/>
-      </w:r>
-      <w:r>
-        <w:rPr>
-          <w:rFonts w:ascii="Courier New" w:eastAsia="Times New Roman" w:hAnsi="Courier New" w:cs="Courier New"/>
-          <w:sz w:val="20"/>
-          <w:szCs w:val="20"/>
-        </w:rPr>
-        <w:tab/>
-      </w:r>
-      <w:r>
-        <w:rPr>
-          <w:rFonts w:ascii="Courier New" w:eastAsia="Times New Roman" w:hAnsi="Courier New" w:cs="Courier New"/>
-          <w:i/>
-          <w:iCs/>
-          <w:sz w:val="20"/>
-          <w:szCs w:val="20"/>
-        </w:rPr>
-        <w:t>bool</w:t>
-      </w:r>
-      <w:r>
-        <w:rPr>
-          <w:rFonts w:ascii="Courier New" w:eastAsia="Times New Roman" w:hAnsi="Courier New" w:cs="Courier New"/>
-          <w:sz w:val="20"/>
-          <w:szCs w:val="20"/>
-        </w:rPr>
-        <w:t xml:space="preserve"> contains(Number _x, Number _y, Number _width, Number _height);</w:t>
-      </w:r>
-    </w:p>
-    <w:p>
-      <w:pPr>
-        <w:tabs>
-          <w:tab w:val="left" w:pos="916"/>
-          <w:tab w:val="left" w:pos="1832"/>
-          <w:tab w:val="left" w:pos="2748"/>
-          <w:tab w:val="left" w:pos="3664"/>
-          <w:tab w:val="left" w:pos="4580"/>
-          <w:tab w:val="left" w:pos="5496"/>
-          <w:tab w:val="left" w:pos="6412"/>
-          <w:tab w:val="left" w:pos="7328"/>
-          <w:tab w:val="left" w:pos="8244"/>
-          <w:tab w:val="left" w:pos="9160"/>
-          <w:tab w:val="left" w:pos="10076"/>
-          <w:tab w:val="left" w:pos="10992"/>
-          <w:tab w:val="left" w:pos="11908"/>
-          <w:tab w:val="left" w:pos="12824"/>
-          <w:tab w:val="left" w:pos="13740"/>
-          <w:tab w:val="left" w:pos="14656"/>
-        </w:tabs>
-        <w:spacing w:after="0" w:line="240" w:lineRule="auto"/>
-        <w:ind w:left="1620"/>
-        <w:rPr>
-          <w:rFonts w:ascii="Courier New" w:eastAsia="Times New Roman" w:hAnsi="Courier New" w:cs="Courier New"/>
-          <w:sz w:val="20"/>
-          <w:szCs w:val="20"/>
-        </w:rPr>
-      </w:pPr>
-      <w:r>
-        <w:rPr>
-          <w:rFonts w:ascii="Courier New" w:eastAsia="Times New Roman" w:hAnsi="Courier New" w:cs="Courier New"/>
-          <w:sz w:val="20"/>
-          <w:szCs w:val="20"/>
-        </w:rPr>
-        <w:tab/>
-      </w:r>
-      <w:r>
-        <w:rPr>
-          <w:rFonts w:ascii="Courier New" w:eastAsia="Times New Roman" w:hAnsi="Courier New" w:cs="Courier New"/>
-          <w:sz w:val="20"/>
-          <w:szCs w:val="20"/>
-        </w:rPr>
-        <w:tab/>
-      </w:r>
-      <w:r>
-        <w:rPr>
-          <w:rFonts w:ascii="Courier New" w:eastAsia="Times New Roman" w:hAnsi="Courier New" w:cs="Courier New"/>
-          <w:i/>
-          <w:iCs/>
-          <w:sz w:val="20"/>
-          <w:szCs w:val="20"/>
-        </w:rPr>
-        <w:t>bool</w:t>
-      </w:r>
-      <w:r>
-        <w:rPr>
-          <w:rFonts w:ascii="Courier New" w:eastAsia="Times New Roman" w:hAnsi="Courier New" w:cs="Courier New"/>
-          <w:sz w:val="20"/>
-          <w:szCs w:val="20"/>
-        </w:rPr>
-        <w:t xml:space="preserve"> contains(Number pointX, Number pointY);</w:t>
-      </w:r>
-    </w:p>
-    <w:p>
-      <w:pPr>
-        <w:tabs>
-          <w:tab w:val="left" w:pos="916"/>
-          <w:tab w:val="left" w:pos="1832"/>
-          <w:tab w:val="left" w:pos="2748"/>
-          <w:tab w:val="left" w:pos="3664"/>
-          <w:tab w:val="left" w:pos="4580"/>
-          <w:tab w:val="left" w:pos="5496"/>
-          <w:tab w:val="left" w:pos="6412"/>
-          <w:tab w:val="left" w:pos="7328"/>
-          <w:tab w:val="left" w:pos="8244"/>
-          <w:tab w:val="left" w:pos="9160"/>
-          <w:tab w:val="left" w:pos="10076"/>
-          <w:tab w:val="left" w:pos="10992"/>
-          <w:tab w:val="left" w:pos="11908"/>
-          <w:tab w:val="left" w:pos="12824"/>
-          <w:tab w:val="left" w:pos="13740"/>
-          <w:tab w:val="left" w:pos="14656"/>
-        </w:tabs>
-        <w:spacing w:after="0" w:line="240" w:lineRule="auto"/>
-        <w:ind w:left="1620"/>
-        <w:rPr>
-          <w:rFonts w:ascii="Courier New" w:eastAsia="Times New Roman" w:hAnsi="Courier New" w:cs="Courier New"/>
-          <w:sz w:val="20"/>
-          <w:szCs w:val="20"/>
-        </w:rPr>
-      </w:pPr>
-      <w:r>
-        <w:rPr>
-          <w:rFonts w:ascii="Courier New" w:eastAsia="Times New Roman" w:hAnsi="Courier New" w:cs="Courier New"/>
-          <w:sz w:val="20"/>
-          <w:szCs w:val="20"/>
-        </w:rPr>
-        <w:tab/>
-      </w:r>
-      <w:r>
-        <w:rPr>
-          <w:rFonts w:ascii="Courier New" w:eastAsia="Times New Roman" w:hAnsi="Courier New" w:cs="Courier New"/>
-          <w:sz w:val="20"/>
-          <w:szCs w:val="20"/>
-        </w:rPr>
-        <w:tab/>
-      </w:r>
-    </w:p>
-    <w:p>
-      <w:pPr>
-        <w:tabs>
-          <w:tab w:val="left" w:pos="916"/>
-          <w:tab w:val="left" w:pos="1832"/>
-          <w:tab w:val="left" w:pos="2748"/>
-          <w:tab w:val="left" w:pos="3664"/>
-          <w:tab w:val="left" w:pos="4580"/>
-          <w:tab w:val="left" w:pos="5496"/>
-          <w:tab w:val="left" w:pos="6412"/>
-          <w:tab w:val="left" w:pos="7328"/>
-          <w:tab w:val="left" w:pos="8244"/>
-          <w:tab w:val="left" w:pos="9160"/>
-          <w:tab w:val="left" w:pos="10076"/>
-          <w:tab w:val="left" w:pos="10992"/>
-          <w:tab w:val="left" w:pos="11908"/>
-          <w:tab w:val="left" w:pos="12824"/>
-          <w:tab w:val="left" w:pos="13740"/>
-          <w:tab w:val="left" w:pos="14656"/>
-        </w:tabs>
-        <w:spacing w:after="0" w:line="240" w:lineRule="auto"/>
-        <w:ind w:left="1620"/>
-        <w:rPr>
-          <w:rFonts w:ascii="Courier New" w:eastAsia="Times New Roman" w:hAnsi="Courier New" w:cs="Courier New"/>
-          <w:sz w:val="20"/>
-          <w:szCs w:val="20"/>
-        </w:rPr>
-      </w:pPr>
-      <w:r>
-        <w:rPr>
-          <w:rFonts w:ascii="Courier New" w:eastAsia="Times New Roman" w:hAnsi="Courier New" w:cs="Courier New"/>
-          <w:sz w:val="20"/>
-          <w:szCs w:val="20"/>
-        </w:rPr>
-        <w:tab/>
-      </w:r>
-      <w:r>
-        <w:rPr>
-          <w:rFonts w:ascii="Courier New" w:eastAsia="Times New Roman" w:hAnsi="Courier New" w:cs="Courier New"/>
-          <w:sz w:val="20"/>
-          <w:szCs w:val="20"/>
-        </w:rPr>
-        <w:tab/>
-      </w:r>
-      <w:r>
-        <w:rPr>
-          <w:rFonts w:ascii="Courier New" w:eastAsia="Times New Roman" w:hAnsi="Courier New" w:cs="Courier New"/>
-          <w:i/>
-          <w:iCs/>
-          <w:sz w:val="20"/>
-          <w:szCs w:val="20"/>
-        </w:rPr>
-        <w:t>virtual</w:t>
-      </w:r>
-      <w:r>
-        <w:rPr>
-          <w:rFonts w:ascii="Courier New" w:eastAsia="Times New Roman" w:hAnsi="Courier New" w:cs="Courier New"/>
-          <w:sz w:val="20"/>
-          <w:szCs w:val="20"/>
-        </w:rPr>
-        <w:t xml:space="preserve"> ~Rectangle();</w:t>
-      </w:r>
-    </w:p>
-    <w:p>
-      <w:pPr>
-        <w:tabs>
-          <w:tab w:val="left" w:pos="916"/>
-          <w:tab w:val="left" w:pos="1832"/>
-          <w:tab w:val="left" w:pos="2748"/>
-          <w:tab w:val="left" w:pos="3664"/>
-          <w:tab w:val="left" w:pos="4580"/>
-          <w:tab w:val="left" w:pos="5496"/>
-          <w:tab w:val="left" w:pos="6412"/>
-          <w:tab w:val="left" w:pos="7328"/>
-          <w:tab w:val="left" w:pos="8244"/>
-          <w:tab w:val="left" w:pos="9160"/>
-          <w:tab w:val="left" w:pos="10076"/>
-          <w:tab w:val="left" w:pos="10992"/>
-          <w:tab w:val="left" w:pos="11908"/>
-          <w:tab w:val="left" w:pos="12824"/>
-          <w:tab w:val="left" w:pos="13740"/>
-          <w:tab w:val="left" w:pos="14656"/>
-        </w:tabs>
-        <w:spacing w:after="0" w:line="240" w:lineRule="auto"/>
-        <w:ind w:left="1620"/>
-        <w:rPr>
-          <w:rFonts w:ascii="Courier New" w:eastAsia="Times New Roman" w:hAnsi="Courier New" w:cs="Courier New"/>
-          <w:sz w:val="20"/>
-          <w:szCs w:val="20"/>
-        </w:rPr>
-      </w:pPr>
-      <w:r>
-        <w:rPr>
-          <w:rFonts w:ascii="Courier New" w:eastAsia="Times New Roman" w:hAnsi="Courier New" w:cs="Courier New"/>
-          <w:sz w:val="20"/>
-          <w:szCs w:val="20"/>
-        </w:rPr>
-        <w:t>};</w:t>
-      </w:r>
-    </w:p>
-    <w:p>
-      <w:pPr>
-        <w:tabs>
-          <w:tab w:val="left" w:pos="916"/>
-          <w:tab w:val="left" w:pos="1832"/>
-          <w:tab w:val="left" w:pos="2748"/>
-          <w:tab w:val="left" w:pos="3664"/>
-          <w:tab w:val="left" w:pos="4580"/>
-          <w:tab w:val="left" w:pos="5496"/>
-          <w:tab w:val="left" w:pos="6412"/>
-          <w:tab w:val="left" w:pos="7328"/>
-          <w:tab w:val="left" w:pos="8244"/>
-          <w:tab w:val="left" w:pos="9160"/>
-          <w:tab w:val="left" w:pos="10076"/>
-          <w:tab w:val="left" w:pos="10992"/>
-          <w:tab w:val="left" w:pos="11908"/>
-          <w:tab w:val="left" w:pos="12824"/>
-          <w:tab w:val="left" w:pos="13740"/>
-          <w:tab w:val="left" w:pos="14656"/>
-        </w:tabs>
-        <w:spacing w:after="0" w:line="240" w:lineRule="auto"/>
-        <w:ind w:left="1620"/>
-        <w:rPr>
-          <w:rFonts w:ascii="Courier New" w:eastAsia="Times New Roman" w:hAnsi="Courier New" w:cs="Courier New"/>
-          <w:sz w:val="20"/>
-          <w:szCs w:val="20"/>
-        </w:rPr>
-      </w:pPr>
-    </w:p>
-    <w:p>
-      <w:pPr>
-        <w:tabs>
-          <w:tab w:val="left" w:pos="916"/>
-          <w:tab w:val="left" w:pos="1832"/>
-          <w:tab w:val="left" w:pos="2748"/>
-          <w:tab w:val="left" w:pos="3664"/>
-          <w:tab w:val="left" w:pos="4580"/>
-          <w:tab w:val="left" w:pos="5496"/>
-          <w:tab w:val="left" w:pos="6412"/>
-          <w:tab w:val="left" w:pos="7328"/>
-          <w:tab w:val="left" w:pos="8244"/>
-          <w:tab w:val="left" w:pos="9160"/>
-          <w:tab w:val="left" w:pos="10076"/>
-          <w:tab w:val="left" w:pos="10992"/>
-          <w:tab w:val="left" w:pos="11908"/>
-          <w:tab w:val="left" w:pos="12824"/>
-          <w:tab w:val="left" w:pos="13740"/>
-          <w:tab w:val="left" w:pos="14656"/>
-        </w:tabs>
-        <w:spacing w:after="0" w:line="240" w:lineRule="auto"/>
-        <w:ind w:left="1620"/>
-        <w:rPr>
-          <w:rFonts w:ascii="Courier New" w:eastAsia="Times New Roman" w:hAnsi="Courier New" w:cs="Courier New"/>
-          <w:i/>
-          <w:iCs/>
-          <w:sz w:val="20"/>
-          <w:szCs w:val="20"/>
-        </w:rPr>
-      </w:pPr>
-      <w:r>
-        <w:rPr>
-          <w:rFonts w:ascii="Courier New" w:eastAsia="Times New Roman" w:hAnsi="Courier New" w:cs="Courier New"/>
-          <w:i/>
-          <w:iCs/>
-          <w:sz w:val="20"/>
-          <w:szCs w:val="20"/>
-        </w:rPr>
-        <w:t>/**************************</w:t>
-      </w:r>
-    </w:p>
-    <w:p>
-      <w:pPr>
-        <w:tabs>
-          <w:tab w:val="left" w:pos="916"/>
-          <w:tab w:val="left" w:pos="1832"/>
-          <w:tab w:val="left" w:pos="2748"/>
-          <w:tab w:val="left" w:pos="3664"/>
-          <w:tab w:val="left" w:pos="4580"/>
-          <w:tab w:val="left" w:pos="5496"/>
-          <w:tab w:val="left" w:pos="6412"/>
-          <w:tab w:val="left" w:pos="7328"/>
-          <w:tab w:val="left" w:pos="8244"/>
-          <w:tab w:val="left" w:pos="9160"/>
-          <w:tab w:val="left" w:pos="10076"/>
-          <w:tab w:val="left" w:pos="10992"/>
-          <w:tab w:val="left" w:pos="11908"/>
-          <w:tab w:val="left" w:pos="12824"/>
-          <w:tab w:val="left" w:pos="13740"/>
-          <w:tab w:val="left" w:pos="14656"/>
-        </w:tabs>
-        <w:spacing w:after="0" w:line="240" w:lineRule="auto"/>
-        <w:ind w:left="1620"/>
-        <w:rPr>
-          <w:rFonts w:ascii="Courier New" w:eastAsia="Times New Roman" w:hAnsi="Courier New" w:cs="Courier New"/>
-          <w:i/>
-          <w:iCs/>
-          <w:sz w:val="20"/>
-          <w:szCs w:val="20"/>
-        </w:rPr>
-      </w:pPr>
-      <w:r>
-        <w:rPr>
-          <w:rFonts w:ascii="Courier New" w:eastAsia="Times New Roman" w:hAnsi="Courier New" w:cs="Courier New"/>
-          <w:i/>
-          <w:iCs/>
-          <w:sz w:val="20"/>
-          <w:szCs w:val="20"/>
-        </w:rPr>
-        <w:t>**  TEMPORARY #DEFINES</w:t>
-      </w:r>
-    </w:p>
-    <w:p>
-      <w:pPr>
-        <w:tabs>
-          <w:tab w:val="left" w:pos="916"/>
-          <w:tab w:val="left" w:pos="1832"/>
-          <w:tab w:val="left" w:pos="2748"/>
-          <w:tab w:val="left" w:pos="3664"/>
-          <w:tab w:val="left" w:pos="4580"/>
-          <w:tab w:val="left" w:pos="5496"/>
-          <w:tab w:val="left" w:pos="6412"/>
-          <w:tab w:val="left" w:pos="7328"/>
-          <w:tab w:val="left" w:pos="8244"/>
-          <w:tab w:val="left" w:pos="9160"/>
-          <w:tab w:val="left" w:pos="10076"/>
-          <w:tab w:val="left" w:pos="10992"/>
-          <w:tab w:val="left" w:pos="11908"/>
-          <w:tab w:val="left" w:pos="12824"/>
-          <w:tab w:val="left" w:pos="13740"/>
-          <w:tab w:val="left" w:pos="14656"/>
-        </w:tabs>
-        <w:spacing w:after="0" w:line="240" w:lineRule="auto"/>
-        <w:ind w:left="1620"/>
-        <w:rPr>
-          <w:rFonts w:ascii="Courier New" w:eastAsia="Times New Roman" w:hAnsi="Courier New" w:cs="Courier New"/>
-          <w:sz w:val="20"/>
-          <w:szCs w:val="20"/>
-        </w:rPr>
-      </w:pPr>
-      <w:r>
-        <w:rPr>
-          <w:rFonts w:ascii="Courier New" w:eastAsia="Times New Roman" w:hAnsi="Courier New" w:cs="Courier New"/>
-          <w:i/>
-          <w:iCs/>
-          <w:sz w:val="20"/>
-          <w:szCs w:val="20"/>
-        </w:rPr>
-        <w:t>***************************/</w:t>
-      </w:r>
-    </w:p>
-    <w:p>
-      <w:pPr>
-        <w:tabs>
-          <w:tab w:val="left" w:pos="916"/>
-          <w:tab w:val="left" w:pos="1832"/>
-          <w:tab w:val="left" w:pos="2748"/>
-          <w:tab w:val="left" w:pos="3664"/>
-          <w:tab w:val="left" w:pos="4580"/>
-          <w:tab w:val="left" w:pos="5496"/>
-          <w:tab w:val="left" w:pos="6412"/>
-          <w:tab w:val="left" w:pos="7328"/>
-          <w:tab w:val="left" w:pos="8244"/>
-          <w:tab w:val="left" w:pos="9160"/>
-          <w:tab w:val="left" w:pos="10076"/>
-          <w:tab w:val="left" w:pos="10992"/>
-          <w:tab w:val="left" w:pos="11908"/>
-          <w:tab w:val="left" w:pos="12824"/>
-          <w:tab w:val="left" w:pos="13740"/>
-          <w:tab w:val="left" w:pos="14656"/>
-        </w:tabs>
-        <w:spacing w:after="0" w:line="240" w:lineRule="auto"/>
-        <w:ind w:left="1620"/>
-        <w:rPr>
-          <w:rFonts w:ascii="Courier New" w:eastAsia="Times New Roman" w:hAnsi="Courier New" w:cs="Courier New"/>
-          <w:sz w:val="20"/>
-          <w:szCs w:val="20"/>
-        </w:rPr>
-      </w:pPr>
-      <w:r>
-        <w:rPr>
-          <w:rFonts w:ascii="Courier New" w:eastAsia="Times New Roman" w:hAnsi="Courier New" w:cs="Courier New"/>
-          <w:i/>
-          <w:iCs/>
-          <w:sz w:val="20"/>
-          <w:szCs w:val="20"/>
-        </w:rPr>
-        <w:t>#define TMP__</w:t>
-      </w:r>
-      <w:r>
-        <w:rPr>
-          <w:rFonts w:ascii="Courier New" w:eastAsia="Times New Roman" w:hAnsi="Courier New" w:cs="Courier New"/>
-          <w:i/>
-          <w:iCs/>
-          <w:sz w:val="20"/>
-          <w:szCs w:val="20"/>
-        </w:rPr>
-        <w:tab/>
-        <w:t>template &lt;class Number&gt;</w:t>
-      </w:r>
-    </w:p>
-    <w:p>
-      <w:pPr>
-        <w:tabs>
-          <w:tab w:val="left" w:pos="916"/>
-          <w:tab w:val="left" w:pos="1832"/>
-          <w:tab w:val="left" w:pos="2748"/>
-          <w:tab w:val="left" w:pos="3664"/>
-          <w:tab w:val="left" w:pos="4580"/>
-          <w:tab w:val="left" w:pos="5496"/>
-          <w:tab w:val="left" w:pos="6412"/>
-          <w:tab w:val="left" w:pos="7328"/>
-          <w:tab w:val="left" w:pos="8244"/>
-          <w:tab w:val="left" w:pos="9160"/>
-          <w:tab w:val="left" w:pos="10076"/>
-          <w:tab w:val="left" w:pos="10992"/>
-          <w:tab w:val="left" w:pos="11908"/>
-          <w:tab w:val="left" w:pos="12824"/>
-          <w:tab w:val="left" w:pos="13740"/>
-          <w:tab w:val="left" w:pos="14656"/>
-        </w:tabs>
-        <w:spacing w:after="0" w:line="240" w:lineRule="auto"/>
-        <w:ind w:left="1620"/>
-        <w:rPr>
-          <w:rFonts w:ascii="Courier New" w:eastAsia="Times New Roman" w:hAnsi="Courier New" w:cs="Courier New"/>
-          <w:sz w:val="20"/>
-          <w:szCs w:val="20"/>
-        </w:rPr>
-      </w:pPr>
-      <w:r>
-        <w:rPr>
-          <w:rFonts w:ascii="Courier New" w:eastAsia="Times New Roman" w:hAnsi="Courier New" w:cs="Courier New"/>
-          <w:i/>
-          <w:iCs/>
-          <w:sz w:val="20"/>
-          <w:szCs w:val="20"/>
-        </w:rPr>
-        <w:t>#define RECT</w:t>
-      </w:r>
-      <w:r>
-        <w:rPr>
-          <w:rFonts w:ascii="Courier New" w:eastAsia="Times New Roman" w:hAnsi="Courier New" w:cs="Courier New"/>
-          <w:i/>
-          <w:iCs/>
-          <w:sz w:val="20"/>
-          <w:szCs w:val="20"/>
-        </w:rPr>
-        <w:tab/>
-        <w:t>Rectangle&lt;Number&gt;</w:t>
-      </w:r>
-    </w:p>
-    <w:p>
-      <w:pPr>
-        <w:tabs>
-          <w:tab w:val="left" w:pos="916"/>
-          <w:tab w:val="left" w:pos="1832"/>
-          <w:tab w:val="left" w:pos="2748"/>
-          <w:tab w:val="left" w:pos="3664"/>
-          <w:tab w:val="left" w:pos="4580"/>
-          <w:tab w:val="left" w:pos="5496"/>
-          <w:tab w:val="left" w:pos="6412"/>
-          <w:tab w:val="left" w:pos="7328"/>
-          <w:tab w:val="left" w:pos="8244"/>
-          <w:tab w:val="left" w:pos="9160"/>
-          <w:tab w:val="left" w:pos="10076"/>
-          <w:tab w:val="left" w:pos="10992"/>
-          <w:tab w:val="left" w:pos="11908"/>
-          <w:tab w:val="left" w:pos="12824"/>
-          <w:tab w:val="left" w:pos="13740"/>
-          <w:tab w:val="left" w:pos="14656"/>
-        </w:tabs>
-        <w:spacing w:after="0" w:line="240" w:lineRule="auto"/>
-        <w:ind w:left="1620"/>
-        <w:rPr>
-          <w:rFonts w:ascii="Courier New" w:eastAsia="Times New Roman" w:hAnsi="Courier New" w:cs="Courier New"/>
-          <w:sz w:val="20"/>
-          <w:szCs w:val="20"/>
-        </w:rPr>
-      </w:pPr>
-    </w:p>
-    <w:p>
-      <w:pPr>
-        <w:tabs>
-          <w:tab w:val="left" w:pos="916"/>
-          <w:tab w:val="left" w:pos="1832"/>
-          <w:tab w:val="left" w:pos="2748"/>
-          <w:tab w:val="left" w:pos="3664"/>
-          <w:tab w:val="left" w:pos="4580"/>
-          <w:tab w:val="left" w:pos="5496"/>
-          <w:tab w:val="left" w:pos="6412"/>
-          <w:tab w:val="left" w:pos="7328"/>
-          <w:tab w:val="left" w:pos="8244"/>
-          <w:tab w:val="left" w:pos="9160"/>
-          <w:tab w:val="left" w:pos="10076"/>
-          <w:tab w:val="left" w:pos="10992"/>
-          <w:tab w:val="left" w:pos="11908"/>
-          <w:tab w:val="left" w:pos="12824"/>
-          <w:tab w:val="left" w:pos="13740"/>
-          <w:tab w:val="left" w:pos="14656"/>
-        </w:tabs>
-        <w:spacing w:after="0" w:line="240" w:lineRule="auto"/>
-        <w:ind w:left="1620"/>
-        <w:rPr>
-          <w:rFonts w:ascii="Courier New" w:eastAsia="Times New Roman" w:hAnsi="Courier New" w:cs="Courier New"/>
-          <w:sz w:val="20"/>
-          <w:szCs w:val="20"/>
-        </w:rPr>
-      </w:pPr>
-    </w:p>
-    <w:p>
-      <w:pPr>
-        <w:tabs>
-          <w:tab w:val="left" w:pos="916"/>
-          <w:tab w:val="left" w:pos="1832"/>
-          <w:tab w:val="left" w:pos="2748"/>
-          <w:tab w:val="left" w:pos="3664"/>
-          <w:tab w:val="left" w:pos="4580"/>
-          <w:tab w:val="left" w:pos="5496"/>
-          <w:tab w:val="left" w:pos="6412"/>
-          <w:tab w:val="left" w:pos="7328"/>
-          <w:tab w:val="left" w:pos="8244"/>
-          <w:tab w:val="left" w:pos="9160"/>
-          <w:tab w:val="left" w:pos="10076"/>
-          <w:tab w:val="left" w:pos="10992"/>
-          <w:tab w:val="left" w:pos="11908"/>
-          <w:tab w:val="left" w:pos="12824"/>
-          <w:tab w:val="left" w:pos="13740"/>
-          <w:tab w:val="left" w:pos="14656"/>
-        </w:tabs>
-        <w:spacing w:after="0" w:line="240" w:lineRule="auto"/>
-        <w:ind w:left="1620"/>
-        <w:rPr>
-          <w:rFonts w:ascii="Courier New" w:eastAsia="Times New Roman" w:hAnsi="Courier New" w:cs="Courier New"/>
-          <w:i/>
-          <w:iCs/>
-          <w:sz w:val="20"/>
-          <w:szCs w:val="20"/>
-        </w:rPr>
-      </w:pPr>
-      <w:r>
-        <w:rPr>
-          <w:rFonts w:ascii="Courier New" w:eastAsia="Times New Roman" w:hAnsi="Courier New" w:cs="Courier New"/>
-          <w:i/>
-          <w:iCs/>
-          <w:sz w:val="20"/>
-          <w:szCs w:val="20"/>
-        </w:rPr>
-        <w:t>/*****************</w:t>
-      </w:r>
-    </w:p>
-    <w:p>
-      <w:pPr>
-        <w:tabs>
-          <w:tab w:val="left" w:pos="916"/>
-          <w:tab w:val="left" w:pos="1832"/>
-          <w:tab w:val="left" w:pos="2748"/>
-          <w:tab w:val="left" w:pos="3664"/>
-          <w:tab w:val="left" w:pos="4580"/>
-          <w:tab w:val="left" w:pos="5496"/>
-          <w:tab w:val="left" w:pos="6412"/>
-          <w:tab w:val="left" w:pos="7328"/>
-          <w:tab w:val="left" w:pos="8244"/>
-          <w:tab w:val="left" w:pos="9160"/>
-          <w:tab w:val="left" w:pos="10076"/>
-          <w:tab w:val="left" w:pos="10992"/>
-          <w:tab w:val="left" w:pos="11908"/>
-          <w:tab w:val="left" w:pos="12824"/>
-          <w:tab w:val="left" w:pos="13740"/>
-          <w:tab w:val="left" w:pos="14656"/>
-        </w:tabs>
-        <w:spacing w:after="0" w:line="240" w:lineRule="auto"/>
-        <w:ind w:left="1620"/>
-        <w:rPr>
-          <w:rFonts w:ascii="Courier New" w:eastAsia="Times New Roman" w:hAnsi="Courier New" w:cs="Courier New"/>
-          <w:i/>
-          <w:iCs/>
-          <w:sz w:val="20"/>
-          <w:szCs w:val="20"/>
-        </w:rPr>
-      </w:pPr>
-      <w:r>
-        <w:rPr>
-          <w:rFonts w:ascii="Courier New" w:eastAsia="Times New Roman" w:hAnsi="Courier New" w:cs="Courier New"/>
-          <w:i/>
-          <w:iCs/>
-          <w:sz w:val="20"/>
-          <w:szCs w:val="20"/>
-        </w:rPr>
-        <w:t>**  CONSTRUCTORS</w:t>
-      </w:r>
-    </w:p>
-    <w:p>
-      <w:pPr>
-        <w:tabs>
-          <w:tab w:val="left" w:pos="916"/>
-          <w:tab w:val="left" w:pos="1832"/>
-          <w:tab w:val="left" w:pos="2748"/>
-          <w:tab w:val="left" w:pos="3664"/>
-          <w:tab w:val="left" w:pos="4580"/>
-          <w:tab w:val="left" w:pos="5496"/>
-          <w:tab w:val="left" w:pos="6412"/>
-          <w:tab w:val="left" w:pos="7328"/>
-          <w:tab w:val="left" w:pos="8244"/>
-          <w:tab w:val="left" w:pos="9160"/>
-          <w:tab w:val="left" w:pos="10076"/>
-          <w:tab w:val="left" w:pos="10992"/>
-          <w:tab w:val="left" w:pos="11908"/>
-          <w:tab w:val="left" w:pos="12824"/>
-          <w:tab w:val="left" w:pos="13740"/>
-          <w:tab w:val="left" w:pos="14656"/>
-        </w:tabs>
-        <w:spacing w:after="0" w:line="240" w:lineRule="auto"/>
-        <w:ind w:left="1620"/>
-        <w:rPr>
-          <w:rFonts w:ascii="Courier New" w:eastAsia="Times New Roman" w:hAnsi="Courier New" w:cs="Courier New"/>
-          <w:sz w:val="20"/>
-          <w:szCs w:val="20"/>
-        </w:rPr>
-      </w:pPr>
-      <w:r>
-        <w:rPr>
-          <w:rFonts w:ascii="Courier New" w:eastAsia="Times New Roman" w:hAnsi="Courier New" w:cs="Courier New"/>
-          <w:i/>
-          <w:iCs/>
-          <w:sz w:val="20"/>
-          <w:szCs w:val="20"/>
-        </w:rPr>
-        <w:t>******************/</w:t>
-      </w:r>
-    </w:p>
-    <w:p>
-      <w:pPr>
-        <w:tabs>
-          <w:tab w:val="left" w:pos="916"/>
-          <w:tab w:val="left" w:pos="1832"/>
-          <w:tab w:val="left" w:pos="2748"/>
-          <w:tab w:val="left" w:pos="3664"/>
-          <w:tab w:val="left" w:pos="4580"/>
-          <w:tab w:val="left" w:pos="5496"/>
-          <w:tab w:val="left" w:pos="6412"/>
-          <w:tab w:val="left" w:pos="7328"/>
-          <w:tab w:val="left" w:pos="8244"/>
-          <w:tab w:val="left" w:pos="9160"/>
-          <w:tab w:val="left" w:pos="10076"/>
-          <w:tab w:val="left" w:pos="10992"/>
-          <w:tab w:val="left" w:pos="11908"/>
-          <w:tab w:val="left" w:pos="12824"/>
-          <w:tab w:val="left" w:pos="13740"/>
-          <w:tab w:val="left" w:pos="14656"/>
-        </w:tabs>
-        <w:spacing w:after="0" w:line="240" w:lineRule="auto"/>
-        <w:ind w:left="1620"/>
-        <w:rPr>
-          <w:rFonts w:ascii="Courier New" w:eastAsia="Times New Roman" w:hAnsi="Courier New" w:cs="Courier New"/>
-          <w:sz w:val="20"/>
-          <w:szCs w:val="20"/>
-        </w:rPr>
-      </w:pPr>
-      <w:r>
-        <w:rPr>
-          <w:rFonts w:ascii="Courier New" w:eastAsia="Times New Roman" w:hAnsi="Courier New" w:cs="Courier New"/>
-          <w:sz w:val="20"/>
-          <w:szCs w:val="20"/>
-        </w:rPr>
-        <w:t>TMP__ RECT::Rectangle()</w:t>
-      </w:r>
-    </w:p>
-    <w:p>
-      <w:pPr>
-        <w:tabs>
-          <w:tab w:val="left" w:pos="916"/>
-          <w:tab w:val="left" w:pos="1832"/>
-          <w:tab w:val="left" w:pos="2748"/>
-          <w:tab w:val="left" w:pos="3664"/>
-          <w:tab w:val="left" w:pos="4580"/>
-          <w:tab w:val="left" w:pos="5496"/>
-          <w:tab w:val="left" w:pos="6412"/>
-          <w:tab w:val="left" w:pos="7328"/>
-          <w:tab w:val="left" w:pos="8244"/>
-          <w:tab w:val="left" w:pos="9160"/>
-          <w:tab w:val="left" w:pos="10076"/>
-          <w:tab w:val="left" w:pos="10992"/>
-          <w:tab w:val="left" w:pos="11908"/>
-          <w:tab w:val="left" w:pos="12824"/>
-          <w:tab w:val="left" w:pos="13740"/>
-          <w:tab w:val="left" w:pos="14656"/>
-        </w:tabs>
-        <w:spacing w:after="0" w:line="240" w:lineRule="auto"/>
-        <w:ind w:left="1620"/>
-        <w:rPr>
-          <w:rFonts w:ascii="Courier New" w:eastAsia="Times New Roman" w:hAnsi="Courier New" w:cs="Courier New"/>
-          <w:sz w:val="20"/>
-          <w:szCs w:val="20"/>
-        </w:rPr>
-      </w:pPr>
-      <w:r>
-        <w:rPr>
-          <w:rFonts w:ascii="Courier New" w:eastAsia="Times New Roman" w:hAnsi="Courier New" w:cs="Courier New"/>
-          <w:sz w:val="20"/>
-          <w:szCs w:val="20"/>
-        </w:rPr>
-        <w:t>: x(0), y(0), width(0), height(0) { }</w:t>
-      </w:r>
-    </w:p>
-    <w:p>
-      <w:pPr>
-        <w:tabs>
-          <w:tab w:val="left" w:pos="916"/>
-          <w:tab w:val="left" w:pos="1832"/>
-          <w:tab w:val="left" w:pos="2748"/>
-          <w:tab w:val="left" w:pos="3664"/>
-          <w:tab w:val="left" w:pos="4580"/>
-          <w:tab w:val="left" w:pos="5496"/>
-          <w:tab w:val="left" w:pos="6412"/>
-          <w:tab w:val="left" w:pos="7328"/>
-          <w:tab w:val="left" w:pos="8244"/>
-          <w:tab w:val="left" w:pos="9160"/>
-          <w:tab w:val="left" w:pos="10076"/>
-          <w:tab w:val="left" w:pos="10992"/>
-          <w:tab w:val="left" w:pos="11908"/>
-          <w:tab w:val="left" w:pos="12824"/>
-          <w:tab w:val="left" w:pos="13740"/>
-          <w:tab w:val="left" w:pos="14656"/>
-        </w:tabs>
-        <w:spacing w:after="0" w:line="240" w:lineRule="auto"/>
-        <w:ind w:left="1620"/>
-        <w:rPr>
-          <w:rFonts w:ascii="Courier New" w:eastAsia="Times New Roman" w:hAnsi="Courier New" w:cs="Courier New"/>
-          <w:sz w:val="20"/>
-          <w:szCs w:val="20"/>
-        </w:rPr>
-      </w:pPr>
-    </w:p>
-    <w:p>
-      <w:pPr>
-        <w:tabs>
-          <w:tab w:val="left" w:pos="916"/>
-          <w:tab w:val="left" w:pos="1832"/>
-          <w:tab w:val="left" w:pos="2748"/>
-          <w:tab w:val="left" w:pos="3664"/>
-          <w:tab w:val="left" w:pos="4580"/>
-          <w:tab w:val="left" w:pos="5496"/>
-          <w:tab w:val="left" w:pos="6412"/>
-          <w:tab w:val="left" w:pos="7328"/>
-          <w:tab w:val="left" w:pos="8244"/>
-          <w:tab w:val="left" w:pos="9160"/>
-          <w:tab w:val="left" w:pos="10076"/>
-          <w:tab w:val="left" w:pos="10992"/>
-          <w:tab w:val="left" w:pos="11908"/>
-          <w:tab w:val="left" w:pos="12824"/>
-          <w:tab w:val="left" w:pos="13740"/>
-          <w:tab w:val="left" w:pos="14656"/>
-        </w:tabs>
-        <w:spacing w:after="0" w:line="240" w:lineRule="auto"/>
-        <w:ind w:left="1620"/>
-        <w:rPr>
-          <w:rFonts w:ascii="Courier New" w:eastAsia="Times New Roman" w:hAnsi="Courier New" w:cs="Courier New"/>
-          <w:sz w:val="20"/>
-          <w:szCs w:val="20"/>
-        </w:rPr>
-      </w:pPr>
-      <w:r>
-        <w:rPr>
-          <w:rFonts w:ascii="Courier New" w:eastAsia="Times New Roman" w:hAnsi="Courier New" w:cs="Courier New"/>
-          <w:sz w:val="20"/>
-          <w:szCs w:val="20"/>
-        </w:rPr>
-        <w:t>TMP__ RECT::Rectangle(Number x, Number y, Number width, Number height)</w:t>
-      </w:r>
-    </w:p>
-    <w:p>
-      <w:pPr>
-        <w:tabs>
-          <w:tab w:val="left" w:pos="916"/>
-          <w:tab w:val="left" w:pos="1832"/>
-          <w:tab w:val="left" w:pos="2748"/>
-          <w:tab w:val="left" w:pos="3664"/>
-          <w:tab w:val="left" w:pos="4580"/>
-          <w:tab w:val="left" w:pos="5496"/>
-          <w:tab w:val="left" w:pos="6412"/>
-          <w:tab w:val="left" w:pos="7328"/>
-          <w:tab w:val="left" w:pos="8244"/>
-          <w:tab w:val="left" w:pos="9160"/>
-          <w:tab w:val="left" w:pos="10076"/>
-          <w:tab w:val="left" w:pos="10992"/>
-          <w:tab w:val="left" w:pos="11908"/>
-          <w:tab w:val="left" w:pos="12824"/>
-          <w:tab w:val="left" w:pos="13740"/>
-          <w:tab w:val="left" w:pos="14656"/>
-        </w:tabs>
-        <w:spacing w:after="0" w:line="240" w:lineRule="auto"/>
-        <w:ind w:left="1620"/>
-        <w:rPr>
-          <w:rFonts w:ascii="Courier New" w:eastAsia="Times New Roman" w:hAnsi="Courier New" w:cs="Courier New"/>
-          <w:sz w:val="20"/>
-          <w:szCs w:val="20"/>
-        </w:rPr>
-      </w:pPr>
-      <w:r>
-        <w:rPr>
-          <w:rFonts w:ascii="Courier New" w:eastAsia="Times New Roman" w:hAnsi="Courier New" w:cs="Courier New"/>
-          <w:sz w:val="20"/>
-          <w:szCs w:val="20"/>
-        </w:rPr>
-        <w:t>: x(x), y(y), width(width), height(height) { }</w:t>
-      </w:r>
-    </w:p>
-    <w:p>
-      <w:pPr>
-        <w:tabs>
-          <w:tab w:val="left" w:pos="916"/>
-          <w:tab w:val="left" w:pos="1832"/>
-          <w:tab w:val="left" w:pos="2748"/>
-          <w:tab w:val="left" w:pos="3664"/>
-          <w:tab w:val="left" w:pos="4580"/>
-          <w:tab w:val="left" w:pos="5496"/>
-          <w:tab w:val="left" w:pos="6412"/>
-          <w:tab w:val="left" w:pos="7328"/>
-          <w:tab w:val="left" w:pos="8244"/>
-          <w:tab w:val="left" w:pos="9160"/>
-          <w:tab w:val="left" w:pos="10076"/>
-          <w:tab w:val="left" w:pos="10992"/>
-          <w:tab w:val="left" w:pos="11908"/>
-          <w:tab w:val="left" w:pos="12824"/>
-          <w:tab w:val="left" w:pos="13740"/>
-          <w:tab w:val="left" w:pos="14656"/>
-        </w:tabs>
-        <w:spacing w:after="0" w:line="240" w:lineRule="auto"/>
-        <w:ind w:left="1620"/>
-        <w:rPr>
-          <w:rFonts w:ascii="Courier New" w:eastAsia="Times New Roman" w:hAnsi="Courier New" w:cs="Courier New"/>
-          <w:sz w:val="20"/>
-          <w:szCs w:val="20"/>
-        </w:rPr>
-      </w:pPr>
-    </w:p>
-    <w:p>
-      <w:pPr>
-        <w:tabs>
-          <w:tab w:val="left" w:pos="916"/>
-          <w:tab w:val="left" w:pos="1832"/>
-          <w:tab w:val="left" w:pos="2748"/>
-          <w:tab w:val="left" w:pos="3664"/>
-          <w:tab w:val="left" w:pos="4580"/>
-          <w:tab w:val="left" w:pos="5496"/>
-          <w:tab w:val="left" w:pos="6412"/>
-          <w:tab w:val="left" w:pos="7328"/>
-          <w:tab w:val="left" w:pos="8244"/>
-          <w:tab w:val="left" w:pos="9160"/>
-          <w:tab w:val="left" w:pos="10076"/>
-          <w:tab w:val="left" w:pos="10992"/>
-          <w:tab w:val="left" w:pos="11908"/>
-          <w:tab w:val="left" w:pos="12824"/>
-          <w:tab w:val="left" w:pos="13740"/>
-          <w:tab w:val="left" w:pos="14656"/>
-        </w:tabs>
-        <w:spacing w:after="0" w:line="240" w:lineRule="auto"/>
-        <w:ind w:left="1620"/>
-        <w:rPr>
-          <w:rFonts w:ascii="Courier New" w:eastAsia="Times New Roman" w:hAnsi="Courier New" w:cs="Courier New"/>
-          <w:sz w:val="20"/>
-          <w:szCs w:val="20"/>
-        </w:rPr>
-      </w:pPr>
-    </w:p>
-    <w:p>
-      <w:pPr>
-        <w:tabs>
-          <w:tab w:val="left" w:pos="916"/>
-          <w:tab w:val="left" w:pos="1832"/>
-          <w:tab w:val="left" w:pos="2748"/>
-          <w:tab w:val="left" w:pos="3664"/>
-          <w:tab w:val="left" w:pos="4580"/>
-          <w:tab w:val="left" w:pos="5496"/>
-          <w:tab w:val="left" w:pos="6412"/>
-          <w:tab w:val="left" w:pos="7328"/>
-          <w:tab w:val="left" w:pos="8244"/>
-          <w:tab w:val="left" w:pos="9160"/>
-          <w:tab w:val="left" w:pos="10076"/>
-          <w:tab w:val="left" w:pos="10992"/>
-          <w:tab w:val="left" w:pos="11908"/>
-          <w:tab w:val="left" w:pos="12824"/>
-          <w:tab w:val="left" w:pos="13740"/>
-          <w:tab w:val="left" w:pos="14656"/>
-        </w:tabs>
-        <w:spacing w:after="0" w:line="240" w:lineRule="auto"/>
-        <w:ind w:left="1620"/>
-        <w:rPr>
-          <w:rFonts w:ascii="Courier New" w:eastAsia="Times New Roman" w:hAnsi="Courier New" w:cs="Courier New"/>
-          <w:sz w:val="20"/>
-          <w:szCs w:val="20"/>
-        </w:rPr>
-      </w:pPr>
-      <w:r>
-        <w:rPr>
-          <w:rFonts w:ascii="Courier New" w:eastAsia="Times New Roman" w:hAnsi="Courier New" w:cs="Courier New"/>
-          <w:sz w:val="20"/>
-          <w:szCs w:val="20"/>
-        </w:rPr>
-        <w:t>TMP__ Number RECT::area() {</w:t>
-      </w:r>
-    </w:p>
-    <w:p>
-      <w:pPr>
-        <w:tabs>
-          <w:tab w:val="left" w:pos="916"/>
-          <w:tab w:val="left" w:pos="1832"/>
-          <w:tab w:val="left" w:pos="2748"/>
-          <w:tab w:val="left" w:pos="3664"/>
-          <w:tab w:val="left" w:pos="4580"/>
-          <w:tab w:val="left" w:pos="5496"/>
-          <w:tab w:val="left" w:pos="6412"/>
-          <w:tab w:val="left" w:pos="7328"/>
-          <w:tab w:val="left" w:pos="8244"/>
-          <w:tab w:val="left" w:pos="9160"/>
-          <w:tab w:val="left" w:pos="10076"/>
-          <w:tab w:val="left" w:pos="10992"/>
-          <w:tab w:val="left" w:pos="11908"/>
-          <w:tab w:val="left" w:pos="12824"/>
-          <w:tab w:val="left" w:pos="13740"/>
-          <w:tab w:val="left" w:pos="14656"/>
-        </w:tabs>
-        <w:spacing w:after="0" w:line="240" w:lineRule="auto"/>
-        <w:ind w:left="1620"/>
-        <w:rPr>
-          <w:rFonts w:ascii="Courier New" w:eastAsia="Times New Roman" w:hAnsi="Courier New" w:cs="Courier New"/>
-          <w:sz w:val="20"/>
-          <w:szCs w:val="20"/>
-        </w:rPr>
-      </w:pPr>
-      <w:r>
-        <w:rPr>
-          <w:rFonts w:ascii="Courier New" w:eastAsia="Times New Roman" w:hAnsi="Courier New" w:cs="Courier New"/>
-          <w:sz w:val="20"/>
-          <w:szCs w:val="20"/>
-        </w:rPr>
-        <w:tab/>
-      </w:r>
-      <w:r>
-        <w:rPr>
-          <w:rFonts w:ascii="Courier New" w:eastAsia="Times New Roman" w:hAnsi="Courier New" w:cs="Courier New"/>
-          <w:i/>
-          <w:iCs/>
-          <w:sz w:val="20"/>
-          <w:szCs w:val="20"/>
-        </w:rPr>
-        <w:t>return</w:t>
-      </w:r>
-      <w:r>
-        <w:rPr>
-          <w:rFonts w:ascii="Courier New" w:eastAsia="Times New Roman" w:hAnsi="Courier New" w:cs="Courier New"/>
-          <w:sz w:val="20"/>
-          <w:szCs w:val="20"/>
-        </w:rPr>
-        <w:t xml:space="preserve"> width * height;</w:t>
-      </w:r>
-    </w:p>
-    <w:p>
-      <w:pPr>
-        <w:tabs>
-          <w:tab w:val="left" w:pos="916"/>
-          <w:tab w:val="left" w:pos="1832"/>
-          <w:tab w:val="left" w:pos="2748"/>
-          <w:tab w:val="left" w:pos="3664"/>
-          <w:tab w:val="left" w:pos="4580"/>
-          <w:tab w:val="left" w:pos="5496"/>
-          <w:tab w:val="left" w:pos="6412"/>
-          <w:tab w:val="left" w:pos="7328"/>
-          <w:tab w:val="left" w:pos="8244"/>
-          <w:tab w:val="left" w:pos="9160"/>
-          <w:tab w:val="left" w:pos="10076"/>
-          <w:tab w:val="left" w:pos="10992"/>
-          <w:tab w:val="left" w:pos="11908"/>
-          <w:tab w:val="left" w:pos="12824"/>
-          <w:tab w:val="left" w:pos="13740"/>
-          <w:tab w:val="left" w:pos="14656"/>
-        </w:tabs>
-        <w:spacing w:after="0" w:line="240" w:lineRule="auto"/>
-        <w:ind w:left="1620"/>
-        <w:rPr>
-          <w:rFonts w:ascii="Courier New" w:eastAsia="Times New Roman" w:hAnsi="Courier New" w:cs="Courier New"/>
-          <w:sz w:val="20"/>
-          <w:szCs w:val="20"/>
-        </w:rPr>
-      </w:pPr>
-      <w:r>
-        <w:rPr>
-          <w:rFonts w:ascii="Courier New" w:eastAsia="Times New Roman" w:hAnsi="Courier New" w:cs="Courier New"/>
-          <w:sz w:val="20"/>
-          <w:szCs w:val="20"/>
-        </w:rPr>
-        <w:t>}</w:t>
-      </w:r>
-    </w:p>
-    <w:p>
-      <w:pPr>
-        <w:tabs>
-          <w:tab w:val="left" w:pos="916"/>
-          <w:tab w:val="left" w:pos="1832"/>
-          <w:tab w:val="left" w:pos="2748"/>
-          <w:tab w:val="left" w:pos="3664"/>
-          <w:tab w:val="left" w:pos="4580"/>
-          <w:tab w:val="left" w:pos="5496"/>
-          <w:tab w:val="left" w:pos="6412"/>
-          <w:tab w:val="left" w:pos="7328"/>
-          <w:tab w:val="left" w:pos="8244"/>
-          <w:tab w:val="left" w:pos="9160"/>
-          <w:tab w:val="left" w:pos="10076"/>
-          <w:tab w:val="left" w:pos="10992"/>
-          <w:tab w:val="left" w:pos="11908"/>
-          <w:tab w:val="left" w:pos="12824"/>
-          <w:tab w:val="left" w:pos="13740"/>
-          <w:tab w:val="left" w:pos="14656"/>
-        </w:tabs>
-        <w:spacing w:after="0" w:line="240" w:lineRule="auto"/>
-        <w:ind w:left="1620"/>
-        <w:rPr>
-          <w:rFonts w:ascii="Courier New" w:eastAsia="Times New Roman" w:hAnsi="Courier New" w:cs="Courier New"/>
-          <w:sz w:val="20"/>
-          <w:szCs w:val="20"/>
-        </w:rPr>
-      </w:pPr>
-    </w:p>
-    <w:p>
-      <w:pPr>
-        <w:tabs>
-          <w:tab w:val="left" w:pos="916"/>
-          <w:tab w:val="left" w:pos="1832"/>
-          <w:tab w:val="left" w:pos="2748"/>
-          <w:tab w:val="left" w:pos="3664"/>
-          <w:tab w:val="left" w:pos="4580"/>
-          <w:tab w:val="left" w:pos="5496"/>
-          <w:tab w:val="left" w:pos="6412"/>
-          <w:tab w:val="left" w:pos="7328"/>
-          <w:tab w:val="left" w:pos="8244"/>
-          <w:tab w:val="left" w:pos="9160"/>
-          <w:tab w:val="left" w:pos="10076"/>
-          <w:tab w:val="left" w:pos="10992"/>
-          <w:tab w:val="left" w:pos="11908"/>
-          <w:tab w:val="left" w:pos="12824"/>
-          <w:tab w:val="left" w:pos="13740"/>
-          <w:tab w:val="left" w:pos="14656"/>
-        </w:tabs>
-        <w:spacing w:after="0" w:line="240" w:lineRule="auto"/>
-        <w:ind w:left="1620"/>
-        <w:rPr>
-          <w:rFonts w:ascii="Courier New" w:eastAsia="Times New Roman" w:hAnsi="Courier New" w:cs="Courier New"/>
-          <w:sz w:val="20"/>
-          <w:szCs w:val="20"/>
-        </w:rPr>
-      </w:pPr>
-    </w:p>
-    <w:p>
-      <w:pPr>
-        <w:tabs>
-          <w:tab w:val="left" w:pos="916"/>
-          <w:tab w:val="left" w:pos="1832"/>
-          <w:tab w:val="left" w:pos="2748"/>
-          <w:tab w:val="left" w:pos="3664"/>
-          <w:tab w:val="left" w:pos="4580"/>
-          <w:tab w:val="left" w:pos="5496"/>
-          <w:tab w:val="left" w:pos="6412"/>
-          <w:tab w:val="left" w:pos="7328"/>
-          <w:tab w:val="left" w:pos="8244"/>
-          <w:tab w:val="left" w:pos="9160"/>
-          <w:tab w:val="left" w:pos="10076"/>
-          <w:tab w:val="left" w:pos="10992"/>
-          <w:tab w:val="left" w:pos="11908"/>
-          <w:tab w:val="left" w:pos="12824"/>
-          <w:tab w:val="left" w:pos="13740"/>
-          <w:tab w:val="left" w:pos="14656"/>
-        </w:tabs>
-        <w:spacing w:after="0" w:line="240" w:lineRule="auto"/>
-        <w:ind w:left="1620"/>
-        <w:rPr>
-          <w:rFonts w:ascii="Courier New" w:eastAsia="Times New Roman" w:hAnsi="Courier New" w:cs="Courier New"/>
-          <w:sz w:val="20"/>
-          <w:szCs w:val="20"/>
-        </w:rPr>
-      </w:pPr>
-      <w:r>
-        <w:rPr>
-          <w:rFonts w:ascii="Courier New" w:eastAsia="Times New Roman" w:hAnsi="Courier New" w:cs="Courier New"/>
-          <w:sz w:val="20"/>
-          <w:szCs w:val="20"/>
-        </w:rPr>
-        <w:t xml:space="preserve">TMP__ </w:t>
-      </w:r>
-      <w:r>
-        <w:rPr>
-          <w:rFonts w:ascii="Courier New" w:eastAsia="Times New Roman" w:hAnsi="Courier New" w:cs="Courier New"/>
-          <w:i/>
-          <w:iCs/>
-          <w:sz w:val="20"/>
-          <w:szCs w:val="20"/>
-        </w:rPr>
-        <w:t>bool</w:t>
-      </w:r>
-      <w:r>
-        <w:rPr>
-          <w:rFonts w:ascii="Courier New" w:eastAsia="Times New Roman" w:hAnsi="Courier New" w:cs="Courier New"/>
-          <w:sz w:val="20"/>
-          <w:szCs w:val="20"/>
-        </w:rPr>
-        <w:t xml:space="preserve"> RECT::contains(</w:t>
-      </w:r>
-      <w:r>
-        <w:rPr>
-          <w:rFonts w:ascii="Courier New" w:eastAsia="Times New Roman" w:hAnsi="Courier New" w:cs="Courier New"/>
-          <w:i/>
-          <w:iCs/>
-          <w:sz w:val="20"/>
-          <w:szCs w:val="20"/>
-        </w:rPr>
-        <w:t>const</w:t>
-      </w:r>
-      <w:r>
-        <w:rPr>
-          <w:rFonts w:ascii="Courier New" w:eastAsia="Times New Roman" w:hAnsi="Courier New" w:cs="Courier New"/>
-          <w:sz w:val="20"/>
-          <w:szCs w:val="20"/>
-        </w:rPr>
-        <w:t xml:space="preserve"> RECT&amp; rect) {</w:t>
-      </w:r>
-    </w:p>
-    <w:p>
-      <w:pPr>
-        <w:tabs>
-          <w:tab w:val="left" w:pos="916"/>
-          <w:tab w:val="left" w:pos="1832"/>
-          <w:tab w:val="left" w:pos="2748"/>
-          <w:tab w:val="left" w:pos="3664"/>
-          <w:tab w:val="left" w:pos="4580"/>
-          <w:tab w:val="left" w:pos="5496"/>
-          <w:tab w:val="left" w:pos="6412"/>
-          <w:tab w:val="left" w:pos="7328"/>
-          <w:tab w:val="left" w:pos="8244"/>
-          <w:tab w:val="left" w:pos="9160"/>
-          <w:tab w:val="left" w:pos="10076"/>
-          <w:tab w:val="left" w:pos="10992"/>
-          <w:tab w:val="left" w:pos="11908"/>
-          <w:tab w:val="left" w:pos="12824"/>
-          <w:tab w:val="left" w:pos="13740"/>
-          <w:tab w:val="left" w:pos="14656"/>
-        </w:tabs>
-        <w:spacing w:after="0" w:line="240" w:lineRule="auto"/>
-        <w:ind w:left="1620"/>
-        <w:rPr>
-          <w:rFonts w:ascii="Courier New" w:eastAsia="Times New Roman" w:hAnsi="Courier New" w:cs="Courier New"/>
-          <w:sz w:val="20"/>
-          <w:szCs w:val="20"/>
-        </w:rPr>
-      </w:pPr>
-      <w:r>
-        <w:rPr>
-          <w:rFonts w:ascii="Courier New" w:eastAsia="Times New Roman" w:hAnsi="Courier New" w:cs="Courier New"/>
-          <w:sz w:val="20"/>
-          <w:szCs w:val="20"/>
-        </w:rPr>
-        <w:tab/>
-      </w:r>
-      <w:r>
-        <w:rPr>
-          <w:rFonts w:ascii="Courier New" w:eastAsia="Times New Roman" w:hAnsi="Courier New" w:cs="Courier New"/>
-          <w:i/>
-          <w:iCs/>
-          <w:sz w:val="20"/>
-          <w:szCs w:val="20"/>
-        </w:rPr>
-        <w:t>return</w:t>
-      </w:r>
-      <w:r>
-        <w:rPr>
-          <w:rFonts w:ascii="Courier New" w:eastAsia="Times New Roman" w:hAnsi="Courier New" w:cs="Courier New"/>
-          <w:sz w:val="20"/>
-          <w:szCs w:val="20"/>
-        </w:rPr>
-        <w:t xml:space="preserve"> contains(rect.x, rect.y, rect.width, rect.height);</w:t>
-      </w:r>
-    </w:p>
-    <w:p>
-      <w:pPr>
-        <w:tabs>
-          <w:tab w:val="left" w:pos="916"/>
-          <w:tab w:val="left" w:pos="1832"/>
-          <w:tab w:val="left" w:pos="2748"/>
-          <w:tab w:val="left" w:pos="3664"/>
-          <w:tab w:val="left" w:pos="4580"/>
-          <w:tab w:val="left" w:pos="5496"/>
-          <w:tab w:val="left" w:pos="6412"/>
-          <w:tab w:val="left" w:pos="7328"/>
-          <w:tab w:val="left" w:pos="8244"/>
-          <w:tab w:val="left" w:pos="9160"/>
-          <w:tab w:val="left" w:pos="10076"/>
-          <w:tab w:val="left" w:pos="10992"/>
-          <w:tab w:val="left" w:pos="11908"/>
-          <w:tab w:val="left" w:pos="12824"/>
-          <w:tab w:val="left" w:pos="13740"/>
-          <w:tab w:val="left" w:pos="14656"/>
-        </w:tabs>
-        <w:spacing w:after="0" w:line="240" w:lineRule="auto"/>
-        <w:ind w:left="1620"/>
-        <w:rPr>
-          <w:rFonts w:ascii="Courier New" w:eastAsia="Times New Roman" w:hAnsi="Courier New" w:cs="Courier New"/>
-          <w:sz w:val="20"/>
-          <w:szCs w:val="20"/>
-        </w:rPr>
-      </w:pPr>
-      <w:r>
-        <w:rPr>
-          <w:rFonts w:ascii="Courier New" w:eastAsia="Times New Roman" w:hAnsi="Courier New" w:cs="Courier New"/>
-          <w:sz w:val="20"/>
-          <w:szCs w:val="20"/>
-        </w:rPr>
-        <w:t>}</w:t>
-      </w:r>
-    </w:p>
-    <w:p>
-      <w:pPr>
-        <w:tabs>
-          <w:tab w:val="left" w:pos="916"/>
-          <w:tab w:val="left" w:pos="1832"/>
-          <w:tab w:val="left" w:pos="2748"/>
-          <w:tab w:val="left" w:pos="3664"/>
-          <w:tab w:val="left" w:pos="4580"/>
-          <w:tab w:val="left" w:pos="5496"/>
-          <w:tab w:val="left" w:pos="6412"/>
-          <w:tab w:val="left" w:pos="7328"/>
-          <w:tab w:val="left" w:pos="8244"/>
-          <w:tab w:val="left" w:pos="9160"/>
-          <w:tab w:val="left" w:pos="10076"/>
-          <w:tab w:val="left" w:pos="10992"/>
-          <w:tab w:val="left" w:pos="11908"/>
-          <w:tab w:val="left" w:pos="12824"/>
-          <w:tab w:val="left" w:pos="13740"/>
-          <w:tab w:val="left" w:pos="14656"/>
-        </w:tabs>
-        <w:spacing w:after="0" w:line="240" w:lineRule="auto"/>
-        <w:ind w:left="1620"/>
-        <w:rPr>
-          <w:rFonts w:ascii="Courier New" w:eastAsia="Times New Roman" w:hAnsi="Courier New" w:cs="Courier New"/>
-          <w:sz w:val="20"/>
-          <w:szCs w:val="20"/>
-        </w:rPr>
-      </w:pPr>
-      <w:r>
-        <w:rPr>
-          <w:rFonts w:ascii="Courier New" w:eastAsia="Times New Roman" w:hAnsi="Courier New" w:cs="Courier New"/>
-          <w:sz w:val="20"/>
-          <w:szCs w:val="20"/>
-        </w:rPr>
-        <w:t xml:space="preserve">TMP__ </w:t>
-      </w:r>
-      <w:r>
-        <w:rPr>
-          <w:rFonts w:ascii="Courier New" w:eastAsia="Times New Roman" w:hAnsi="Courier New" w:cs="Courier New"/>
-          <w:i/>
-          <w:iCs/>
-          <w:sz w:val="20"/>
-          <w:szCs w:val="20"/>
-        </w:rPr>
-        <w:t>bool</w:t>
-      </w:r>
-      <w:r>
-        <w:rPr>
-          <w:rFonts w:ascii="Courier New" w:eastAsia="Times New Roman" w:hAnsi="Courier New" w:cs="Courier New"/>
-          <w:sz w:val="20"/>
-          <w:szCs w:val="20"/>
-        </w:rPr>
-        <w:t xml:space="preserve"> RECT::contains(Number _x, Number _y) {</w:t>
-      </w:r>
-    </w:p>
-    <w:p>
-      <w:pPr>
-        <w:tabs>
-          <w:tab w:val="left" w:pos="916"/>
-          <w:tab w:val="left" w:pos="1832"/>
-          <w:tab w:val="left" w:pos="2748"/>
-          <w:tab w:val="left" w:pos="3664"/>
-          <w:tab w:val="left" w:pos="4580"/>
-          <w:tab w:val="left" w:pos="5496"/>
-          <w:tab w:val="left" w:pos="6412"/>
-          <w:tab w:val="left" w:pos="7328"/>
-          <w:tab w:val="left" w:pos="8244"/>
-          <w:tab w:val="left" w:pos="9160"/>
-          <w:tab w:val="left" w:pos="10076"/>
-          <w:tab w:val="left" w:pos="10992"/>
-          <w:tab w:val="left" w:pos="11908"/>
-          <w:tab w:val="left" w:pos="12824"/>
-          <w:tab w:val="left" w:pos="13740"/>
-          <w:tab w:val="left" w:pos="14656"/>
-        </w:tabs>
-        <w:spacing w:after="0" w:line="240" w:lineRule="auto"/>
-        <w:ind w:left="1620"/>
-        <w:rPr>
-          <w:rFonts w:ascii="Courier New" w:eastAsia="Times New Roman" w:hAnsi="Courier New" w:cs="Courier New"/>
-          <w:sz w:val="20"/>
-          <w:szCs w:val="20"/>
-        </w:rPr>
-      </w:pPr>
-      <w:r>
-        <w:rPr>
-          <w:rFonts w:ascii="Courier New" w:eastAsia="Times New Roman" w:hAnsi="Courier New" w:cs="Courier New"/>
-          <w:sz w:val="20"/>
-          <w:szCs w:val="20"/>
-        </w:rPr>
-        <w:tab/>
-      </w:r>
-      <w:r>
-        <w:rPr>
-          <w:rFonts w:ascii="Courier New" w:eastAsia="Times New Roman" w:hAnsi="Courier New" w:cs="Courier New"/>
-          <w:i/>
-          <w:iCs/>
-          <w:sz w:val="20"/>
-          <w:szCs w:val="20"/>
-        </w:rPr>
-        <w:t>return</w:t>
-      </w:r>
-      <w:r>
-        <w:rPr>
-          <w:rFonts w:ascii="Courier New" w:eastAsia="Times New Roman" w:hAnsi="Courier New" w:cs="Courier New"/>
-          <w:sz w:val="20"/>
-          <w:szCs w:val="20"/>
-        </w:rPr>
-        <w:t xml:space="preserve"> (_x &gt;= x &amp;&amp; _y &gt;= y &amp;&amp; _x &lt; (x + width) &amp;&amp; _y &lt; (y + height));</w:t>
-      </w:r>
-    </w:p>
-    <w:p>
-      <w:pPr>
-        <w:tabs>
-          <w:tab w:val="left" w:pos="916"/>
-          <w:tab w:val="left" w:pos="1832"/>
-          <w:tab w:val="left" w:pos="2748"/>
-          <w:tab w:val="left" w:pos="3664"/>
-          <w:tab w:val="left" w:pos="4580"/>
-          <w:tab w:val="left" w:pos="5496"/>
-          <w:tab w:val="left" w:pos="6412"/>
-          <w:tab w:val="left" w:pos="7328"/>
-          <w:tab w:val="left" w:pos="8244"/>
-          <w:tab w:val="left" w:pos="9160"/>
-          <w:tab w:val="left" w:pos="10076"/>
-          <w:tab w:val="left" w:pos="10992"/>
-          <w:tab w:val="left" w:pos="11908"/>
-          <w:tab w:val="left" w:pos="12824"/>
-          <w:tab w:val="left" w:pos="13740"/>
-          <w:tab w:val="left" w:pos="14656"/>
-        </w:tabs>
-        <w:spacing w:after="0" w:line="240" w:lineRule="auto"/>
-        <w:ind w:left="1620"/>
-        <w:rPr>
-          <w:rFonts w:ascii="Courier New" w:eastAsia="Times New Roman" w:hAnsi="Courier New" w:cs="Courier New"/>
-          <w:sz w:val="20"/>
-          <w:szCs w:val="20"/>
-        </w:rPr>
-      </w:pPr>
-      <w:r>
-        <w:rPr>
-          <w:rFonts w:ascii="Courier New" w:eastAsia="Times New Roman" w:hAnsi="Courier New" w:cs="Courier New"/>
-          <w:sz w:val="20"/>
-          <w:szCs w:val="20"/>
-        </w:rPr>
-        <w:t>}</w:t>
-      </w:r>
-    </w:p>
-    <w:p>
-      <w:pPr>
-        <w:tabs>
-          <w:tab w:val="left" w:pos="916"/>
-          <w:tab w:val="left" w:pos="1832"/>
-          <w:tab w:val="left" w:pos="2748"/>
-          <w:tab w:val="left" w:pos="3664"/>
-          <w:tab w:val="left" w:pos="4580"/>
-          <w:tab w:val="left" w:pos="5496"/>
-          <w:tab w:val="left" w:pos="6412"/>
-          <w:tab w:val="left" w:pos="7328"/>
-          <w:tab w:val="left" w:pos="8244"/>
-          <w:tab w:val="left" w:pos="9160"/>
-          <w:tab w:val="left" w:pos="10076"/>
-          <w:tab w:val="left" w:pos="10992"/>
-          <w:tab w:val="left" w:pos="11908"/>
-          <w:tab w:val="left" w:pos="12824"/>
-          <w:tab w:val="left" w:pos="13740"/>
-          <w:tab w:val="left" w:pos="14656"/>
-        </w:tabs>
-        <w:spacing w:after="0" w:line="240" w:lineRule="auto"/>
-        <w:ind w:left="1620"/>
-        <w:rPr>
-          <w:rFonts w:ascii="Courier New" w:eastAsia="Times New Roman" w:hAnsi="Courier New" w:cs="Courier New"/>
-          <w:sz w:val="20"/>
-          <w:szCs w:val="20"/>
-        </w:rPr>
-      </w:pPr>
-      <w:r>
-        <w:rPr>
-          <w:rFonts w:ascii="Courier New" w:eastAsia="Times New Roman" w:hAnsi="Courier New" w:cs="Courier New"/>
-          <w:sz w:val="20"/>
-          <w:szCs w:val="20"/>
-        </w:rPr>
-        <w:t xml:space="preserve">TMP__ </w:t>
-      </w:r>
-      <w:r>
-        <w:rPr>
-          <w:rFonts w:ascii="Courier New" w:eastAsia="Times New Roman" w:hAnsi="Courier New" w:cs="Courier New"/>
-          <w:i/>
-          <w:iCs/>
-          <w:sz w:val="20"/>
-          <w:szCs w:val="20"/>
-        </w:rPr>
-        <w:t>bool</w:t>
-      </w:r>
-      <w:r>
-        <w:rPr>
-          <w:rFonts w:ascii="Courier New" w:eastAsia="Times New Roman" w:hAnsi="Courier New" w:cs="Courier New"/>
-          <w:sz w:val="20"/>
-          <w:szCs w:val="20"/>
-        </w:rPr>
-        <w:t xml:space="preserve"> RECT::contains(Number _x, Number _y, Number _width, Number _height) {</w:t>
-      </w:r>
-    </w:p>
-    <w:p>
-      <w:pPr>
-        <w:tabs>
-          <w:tab w:val="left" w:pos="916"/>
-          <w:tab w:val="left" w:pos="1832"/>
-          <w:tab w:val="left" w:pos="2748"/>
-          <w:tab w:val="left" w:pos="3664"/>
-          <w:tab w:val="left" w:pos="4580"/>
-          <w:tab w:val="left" w:pos="5496"/>
-          <w:tab w:val="left" w:pos="6412"/>
-          <w:tab w:val="left" w:pos="7328"/>
-          <w:tab w:val="left" w:pos="8244"/>
-          <w:tab w:val="left" w:pos="9160"/>
-          <w:tab w:val="left" w:pos="10076"/>
-          <w:tab w:val="left" w:pos="10992"/>
-          <w:tab w:val="left" w:pos="11908"/>
-          <w:tab w:val="left" w:pos="12824"/>
-          <w:tab w:val="left" w:pos="13740"/>
-          <w:tab w:val="left" w:pos="14656"/>
-        </w:tabs>
-        <w:spacing w:after="0" w:line="240" w:lineRule="auto"/>
-        <w:ind w:left="1620"/>
-        <w:rPr>
-          <w:rFonts w:ascii="Courier New" w:eastAsia="Times New Roman" w:hAnsi="Courier New" w:cs="Courier New"/>
-          <w:sz w:val="20"/>
-          <w:szCs w:val="20"/>
-        </w:rPr>
-      </w:pPr>
-      <w:r>
-        <w:rPr>
-          <w:rFonts w:ascii="Courier New" w:eastAsia="Times New Roman" w:hAnsi="Courier New" w:cs="Courier New"/>
-          <w:sz w:val="20"/>
-          <w:szCs w:val="20"/>
-        </w:rPr>
-        <w:tab/>
-      </w:r>
-      <w:r>
-        <w:rPr>
-          <w:rFonts w:ascii="Courier New" w:eastAsia="Times New Roman" w:hAnsi="Courier New" w:cs="Courier New"/>
-          <w:i/>
-          <w:iCs/>
-          <w:sz w:val="20"/>
-          <w:szCs w:val="20"/>
-        </w:rPr>
-        <w:t>return</w:t>
-      </w:r>
-      <w:r>
-        <w:rPr>
-          <w:rFonts w:ascii="Courier New" w:eastAsia="Times New Roman" w:hAnsi="Courier New" w:cs="Courier New"/>
-          <w:sz w:val="20"/>
-          <w:szCs w:val="20"/>
-        </w:rPr>
-        <w:t xml:space="preserve"> (_x &gt;= x &amp;&amp; _y &gt;= y &amp;&amp; (_x + _width) &lt;= (x + width) &amp;&amp; (_y + _height) &lt;= (y + height));</w:t>
-      </w:r>
-    </w:p>
-    <w:p>
-      <w:pPr>
-        <w:tabs>
-          <w:tab w:val="left" w:pos="916"/>
-          <w:tab w:val="left" w:pos="1832"/>
-          <w:tab w:val="left" w:pos="2748"/>
-          <w:tab w:val="left" w:pos="3664"/>
-          <w:tab w:val="left" w:pos="4580"/>
-          <w:tab w:val="left" w:pos="5496"/>
-          <w:tab w:val="left" w:pos="6412"/>
-          <w:tab w:val="left" w:pos="7328"/>
-          <w:tab w:val="left" w:pos="8244"/>
-          <w:tab w:val="left" w:pos="9160"/>
-          <w:tab w:val="left" w:pos="10076"/>
-          <w:tab w:val="left" w:pos="10992"/>
-          <w:tab w:val="left" w:pos="11908"/>
-          <w:tab w:val="left" w:pos="12824"/>
-          <w:tab w:val="left" w:pos="13740"/>
-          <w:tab w:val="left" w:pos="14656"/>
-        </w:tabs>
-        <w:spacing w:after="0" w:line="240" w:lineRule="auto"/>
-        <w:ind w:left="1620"/>
-        <w:rPr>
-          <w:rFonts w:ascii="Courier New" w:eastAsia="Times New Roman" w:hAnsi="Courier New" w:cs="Courier New"/>
-          <w:sz w:val="20"/>
-          <w:szCs w:val="20"/>
-        </w:rPr>
-      </w:pPr>
-      <w:r>
-        <w:rPr>
-          <w:rFonts w:ascii="Courier New" w:eastAsia="Times New Roman" w:hAnsi="Courier New" w:cs="Courier New"/>
-          <w:sz w:val="20"/>
-          <w:szCs w:val="20"/>
-        </w:rPr>
-        <w:t>}</w:t>
-      </w:r>
-    </w:p>
-    <w:p>
-      <w:pPr>
-        <w:tabs>
-          <w:tab w:val="left" w:pos="916"/>
-          <w:tab w:val="left" w:pos="1832"/>
-          <w:tab w:val="left" w:pos="2748"/>
-          <w:tab w:val="left" w:pos="3664"/>
-          <w:tab w:val="left" w:pos="4580"/>
-          <w:tab w:val="left" w:pos="5496"/>
-          <w:tab w:val="left" w:pos="6412"/>
-          <w:tab w:val="left" w:pos="7328"/>
-          <w:tab w:val="left" w:pos="8244"/>
-          <w:tab w:val="left" w:pos="9160"/>
-          <w:tab w:val="left" w:pos="10076"/>
-          <w:tab w:val="left" w:pos="10992"/>
-          <w:tab w:val="left" w:pos="11908"/>
-          <w:tab w:val="left" w:pos="12824"/>
-          <w:tab w:val="left" w:pos="13740"/>
-          <w:tab w:val="left" w:pos="14656"/>
-        </w:tabs>
-        <w:spacing w:after="0" w:line="240" w:lineRule="auto"/>
-        <w:ind w:left="1620"/>
-        <w:rPr>
-          <w:rFonts w:ascii="Courier New" w:eastAsia="Times New Roman" w:hAnsi="Courier New" w:cs="Courier New"/>
-          <w:sz w:val="20"/>
-          <w:szCs w:val="20"/>
-        </w:rPr>
-      </w:pPr>
-    </w:p>
-    <w:p>
-      <w:pPr>
-        <w:tabs>
-          <w:tab w:val="left" w:pos="916"/>
-          <w:tab w:val="left" w:pos="1832"/>
-          <w:tab w:val="left" w:pos="2748"/>
-          <w:tab w:val="left" w:pos="3664"/>
-          <w:tab w:val="left" w:pos="4580"/>
-          <w:tab w:val="left" w:pos="5496"/>
-          <w:tab w:val="left" w:pos="6412"/>
-          <w:tab w:val="left" w:pos="7328"/>
-          <w:tab w:val="left" w:pos="8244"/>
-          <w:tab w:val="left" w:pos="9160"/>
-          <w:tab w:val="left" w:pos="10076"/>
-          <w:tab w:val="left" w:pos="10992"/>
-          <w:tab w:val="left" w:pos="11908"/>
-          <w:tab w:val="left" w:pos="12824"/>
-          <w:tab w:val="left" w:pos="13740"/>
-          <w:tab w:val="left" w:pos="14656"/>
-        </w:tabs>
-        <w:spacing w:after="0" w:line="240" w:lineRule="auto"/>
-        <w:ind w:left="1620"/>
-        <w:rPr>
-          <w:rFonts w:ascii="Courier New" w:eastAsia="Times New Roman" w:hAnsi="Courier New" w:cs="Courier New"/>
-          <w:sz w:val="20"/>
-          <w:szCs w:val="20"/>
-        </w:rPr>
-      </w:pPr>
-    </w:p>
-    <w:p>
-      <w:pPr>
-        <w:tabs>
-          <w:tab w:val="left" w:pos="916"/>
-          <w:tab w:val="left" w:pos="1832"/>
-          <w:tab w:val="left" w:pos="2748"/>
-          <w:tab w:val="left" w:pos="3664"/>
-          <w:tab w:val="left" w:pos="4580"/>
-          <w:tab w:val="left" w:pos="5496"/>
-          <w:tab w:val="left" w:pos="6412"/>
-          <w:tab w:val="left" w:pos="7328"/>
-          <w:tab w:val="left" w:pos="8244"/>
-          <w:tab w:val="left" w:pos="9160"/>
-          <w:tab w:val="left" w:pos="10076"/>
-          <w:tab w:val="left" w:pos="10992"/>
-          <w:tab w:val="left" w:pos="11908"/>
-          <w:tab w:val="left" w:pos="12824"/>
-          <w:tab w:val="left" w:pos="13740"/>
-          <w:tab w:val="left" w:pos="14656"/>
-        </w:tabs>
-        <w:spacing w:after="0" w:line="240" w:lineRule="auto"/>
-        <w:ind w:left="1620"/>
-        <w:rPr>
-          <w:rFonts w:ascii="Courier New" w:eastAsia="Times New Roman" w:hAnsi="Courier New" w:cs="Courier New"/>
-          <w:i/>
-          <w:iCs/>
-          <w:sz w:val="20"/>
-          <w:szCs w:val="20"/>
-        </w:rPr>
-      </w:pPr>
-      <w:r>
-        <w:rPr>
-          <w:rFonts w:ascii="Courier New" w:eastAsia="Times New Roman" w:hAnsi="Courier New" w:cs="Courier New"/>
-          <w:i/>
-          <w:iCs/>
-          <w:sz w:val="20"/>
-          <w:szCs w:val="20"/>
-        </w:rPr>
-        <w:t>/********************</w:t>
-      </w:r>
-    </w:p>
-    <w:p>
-      <w:pPr>
-        <w:tabs>
-          <w:tab w:val="left" w:pos="916"/>
-          <w:tab w:val="left" w:pos="1832"/>
-          <w:tab w:val="left" w:pos="2748"/>
-          <w:tab w:val="left" w:pos="3664"/>
-          <w:tab w:val="left" w:pos="4580"/>
-          <w:tab w:val="left" w:pos="5496"/>
-          <w:tab w:val="left" w:pos="6412"/>
-          <w:tab w:val="left" w:pos="7328"/>
-          <w:tab w:val="left" w:pos="8244"/>
-          <w:tab w:val="left" w:pos="9160"/>
-          <w:tab w:val="left" w:pos="10076"/>
-          <w:tab w:val="left" w:pos="10992"/>
-          <w:tab w:val="left" w:pos="11908"/>
-          <w:tab w:val="left" w:pos="12824"/>
-          <w:tab w:val="left" w:pos="13740"/>
-          <w:tab w:val="left" w:pos="14656"/>
-        </w:tabs>
-        <w:spacing w:after="0" w:line="240" w:lineRule="auto"/>
-        <w:ind w:left="1620"/>
-        <w:rPr>
-          <w:rFonts w:ascii="Courier New" w:eastAsia="Times New Roman" w:hAnsi="Courier New" w:cs="Courier New"/>
-          <w:i/>
-          <w:iCs/>
-          <w:sz w:val="20"/>
-          <w:szCs w:val="20"/>
-        </w:rPr>
-      </w:pPr>
-      <w:r>
-        <w:rPr>
-          <w:rFonts w:ascii="Courier New" w:eastAsia="Times New Roman" w:hAnsi="Courier New" w:cs="Courier New"/>
-          <w:i/>
-          <w:iCs/>
-          <w:sz w:val="20"/>
-          <w:szCs w:val="20"/>
-        </w:rPr>
-        <w:t>** UNDEF TEMPORARIES</w:t>
-      </w:r>
-    </w:p>
-    <w:p>
-      <w:pPr>
-        <w:tabs>
-          <w:tab w:val="left" w:pos="916"/>
-          <w:tab w:val="left" w:pos="1832"/>
-          <w:tab w:val="left" w:pos="2748"/>
-          <w:tab w:val="left" w:pos="3664"/>
-          <w:tab w:val="left" w:pos="4580"/>
-          <w:tab w:val="left" w:pos="5496"/>
-          <w:tab w:val="left" w:pos="6412"/>
-          <w:tab w:val="left" w:pos="7328"/>
-          <w:tab w:val="left" w:pos="8244"/>
-          <w:tab w:val="left" w:pos="9160"/>
-          <w:tab w:val="left" w:pos="10076"/>
-          <w:tab w:val="left" w:pos="10992"/>
-          <w:tab w:val="left" w:pos="11908"/>
-          <w:tab w:val="left" w:pos="12824"/>
-          <w:tab w:val="left" w:pos="13740"/>
-          <w:tab w:val="left" w:pos="14656"/>
-        </w:tabs>
-        <w:spacing w:after="0" w:line="240" w:lineRule="auto"/>
-        <w:ind w:left="1620"/>
-        <w:rPr>
-          <w:rFonts w:ascii="Courier New" w:eastAsia="Times New Roman" w:hAnsi="Courier New" w:cs="Courier New"/>
-          <w:sz w:val="20"/>
-          <w:szCs w:val="20"/>
-        </w:rPr>
-      </w:pPr>
-      <w:r>
-        <w:rPr>
-          <w:rFonts w:ascii="Courier New" w:eastAsia="Times New Roman" w:hAnsi="Courier New" w:cs="Courier New"/>
-          <w:i/>
-          <w:iCs/>
-          <w:sz w:val="20"/>
-          <w:szCs w:val="20"/>
-        </w:rPr>
-        <w:t>*********************/</w:t>
-      </w:r>
-    </w:p>
-    <w:p>
-      <w:pPr>
-        <w:tabs>
-          <w:tab w:val="left" w:pos="916"/>
-          <w:tab w:val="left" w:pos="1832"/>
-          <w:tab w:val="left" w:pos="2748"/>
-          <w:tab w:val="left" w:pos="3664"/>
-          <w:tab w:val="left" w:pos="4580"/>
-          <w:tab w:val="left" w:pos="5496"/>
-          <w:tab w:val="left" w:pos="6412"/>
-          <w:tab w:val="left" w:pos="7328"/>
-          <w:tab w:val="left" w:pos="8244"/>
-          <w:tab w:val="left" w:pos="9160"/>
-          <w:tab w:val="left" w:pos="10076"/>
-          <w:tab w:val="left" w:pos="10992"/>
-          <w:tab w:val="left" w:pos="11908"/>
-          <w:tab w:val="left" w:pos="12824"/>
-          <w:tab w:val="left" w:pos="13740"/>
-          <w:tab w:val="left" w:pos="14656"/>
-        </w:tabs>
-        <w:spacing w:after="0" w:line="240" w:lineRule="auto"/>
-        <w:ind w:left="1620"/>
-        <w:rPr>
-          <w:rFonts w:ascii="Courier New" w:eastAsia="Times New Roman" w:hAnsi="Courier New" w:cs="Courier New"/>
-          <w:sz w:val="20"/>
-          <w:szCs w:val="20"/>
-        </w:rPr>
-      </w:pPr>
-      <w:r>
-        <w:rPr>
-          <w:rFonts w:ascii="Courier New" w:eastAsia="Times New Roman" w:hAnsi="Courier New" w:cs="Courier New"/>
-          <w:i/>
-          <w:iCs/>
-          <w:sz w:val="20"/>
-          <w:szCs w:val="20"/>
-        </w:rPr>
-        <w:t>#undef TMP__</w:t>
-      </w:r>
-    </w:p>
-    <w:p>
-      <w:pPr>
-        <w:tabs>
-          <w:tab w:val="left" w:pos="916"/>
-          <w:tab w:val="left" w:pos="1832"/>
-          <w:tab w:val="left" w:pos="2748"/>
-          <w:tab w:val="left" w:pos="3664"/>
-          <w:tab w:val="left" w:pos="4580"/>
-          <w:tab w:val="left" w:pos="5496"/>
-          <w:tab w:val="left" w:pos="6412"/>
-          <w:tab w:val="left" w:pos="7328"/>
-          <w:tab w:val="left" w:pos="8244"/>
-          <w:tab w:val="left" w:pos="9160"/>
-          <w:tab w:val="left" w:pos="10076"/>
-          <w:tab w:val="left" w:pos="10992"/>
-          <w:tab w:val="left" w:pos="11908"/>
-          <w:tab w:val="left" w:pos="12824"/>
-          <w:tab w:val="left" w:pos="13740"/>
-          <w:tab w:val="left" w:pos="14656"/>
-        </w:tabs>
-        <w:spacing w:after="0" w:line="240" w:lineRule="auto"/>
-        <w:ind w:left="1620"/>
-        <w:rPr>
-          <w:rFonts w:ascii="Courier New" w:eastAsia="Times New Roman" w:hAnsi="Courier New" w:cs="Courier New"/>
-          <w:sz w:val="20"/>
-          <w:szCs w:val="20"/>
-        </w:rPr>
-      </w:pPr>
-      <w:r>
-        <w:rPr>
-          <w:rFonts w:ascii="Courier New" w:eastAsia="Times New Roman" w:hAnsi="Courier New" w:cs="Courier New"/>
-          <w:i/>
-          <w:iCs/>
-          <w:sz w:val="20"/>
-          <w:szCs w:val="20"/>
-        </w:rPr>
-        <w:t>#undef RECT</w:t>
-      </w:r>
-    </w:p>
-    <w:p>
-      <w:pPr>
-        <w:tabs>
-          <w:tab w:val="left" w:pos="916"/>
-          <w:tab w:val="left" w:pos="1832"/>
-          <w:tab w:val="left" w:pos="2748"/>
-          <w:tab w:val="left" w:pos="3664"/>
-          <w:tab w:val="left" w:pos="4580"/>
-          <w:tab w:val="left" w:pos="5496"/>
-          <w:tab w:val="left" w:pos="6412"/>
-          <w:tab w:val="left" w:pos="7328"/>
-          <w:tab w:val="left" w:pos="8244"/>
-          <w:tab w:val="left" w:pos="9160"/>
-          <w:tab w:val="left" w:pos="10076"/>
-          <w:tab w:val="left" w:pos="10992"/>
-          <w:tab w:val="left" w:pos="11908"/>
-          <w:tab w:val="left" w:pos="12824"/>
-          <w:tab w:val="left" w:pos="13740"/>
-          <w:tab w:val="left" w:pos="14656"/>
-        </w:tabs>
-        <w:spacing w:after="0" w:line="240" w:lineRule="auto"/>
-        <w:ind w:left="1620"/>
-        <w:rPr>
-          <w:rFonts w:ascii="Courier New" w:eastAsia="Times New Roman" w:hAnsi="Courier New" w:cs="Courier New"/>
-          <w:sz w:val="20"/>
-          <w:szCs w:val="20"/>
-        </w:rPr>
-      </w:pPr>
-    </w:p>
-    <w:p>
-      <w:pPr>
-        <w:tabs>
-          <w:tab w:val="left" w:pos="916"/>
-          <w:tab w:val="left" w:pos="1832"/>
-          <w:tab w:val="left" w:pos="2748"/>
-          <w:tab w:val="left" w:pos="3664"/>
-          <w:tab w:val="left" w:pos="4580"/>
-          <w:tab w:val="left" w:pos="5496"/>
-          <w:tab w:val="left" w:pos="6412"/>
-          <w:tab w:val="left" w:pos="7328"/>
-          <w:tab w:val="left" w:pos="8244"/>
-          <w:tab w:val="left" w:pos="9160"/>
-          <w:tab w:val="left" w:pos="10076"/>
-          <w:tab w:val="left" w:pos="10992"/>
-          <w:tab w:val="left" w:pos="11908"/>
-          <w:tab w:val="left" w:pos="12824"/>
-          <w:tab w:val="left" w:pos="13740"/>
-          <w:tab w:val="left" w:pos="14656"/>
-        </w:tabs>
-        <w:spacing w:after="0" w:line="240" w:lineRule="auto"/>
-        <w:ind w:left="1620"/>
-        <w:rPr>
-          <w:rFonts w:ascii="Courier New" w:eastAsia="Times New Roman" w:hAnsi="Courier New" w:cs="Courier New"/>
-          <w:sz w:val="20"/>
-          <w:szCs w:val="20"/>
-        </w:rPr>
-      </w:pPr>
-    </w:p>
-    <w:p>
-      <w:pPr>
-        <w:tabs>
-          <w:tab w:val="left" w:pos="916"/>
-          <w:tab w:val="left" w:pos="1832"/>
-          <w:tab w:val="left" w:pos="2748"/>
-          <w:tab w:val="left" w:pos="3664"/>
-          <w:tab w:val="left" w:pos="4580"/>
-          <w:tab w:val="left" w:pos="5496"/>
-          <w:tab w:val="left" w:pos="6412"/>
-          <w:tab w:val="left" w:pos="7328"/>
-          <w:tab w:val="left" w:pos="8244"/>
-          <w:tab w:val="left" w:pos="9160"/>
-          <w:tab w:val="left" w:pos="10076"/>
-          <w:tab w:val="left" w:pos="10992"/>
-          <w:tab w:val="left" w:pos="11908"/>
-          <w:tab w:val="left" w:pos="12824"/>
-          <w:tab w:val="left" w:pos="13740"/>
-          <w:tab w:val="left" w:pos="14656"/>
-        </w:tabs>
-        <w:spacing w:after="0" w:line="240" w:lineRule="auto"/>
-        <w:ind w:left="1620"/>
-        <w:rPr>
-          <w:rFonts w:ascii="Courier New" w:eastAsia="Times New Roman" w:hAnsi="Courier New" w:cs="Courier New"/>
-          <w:sz w:val="20"/>
-          <w:szCs w:val="20"/>
-        </w:rPr>
-      </w:pPr>
-      <w:r>
-        <w:rPr>
-          <w:rFonts w:ascii="Courier New" w:eastAsia="Times New Roman" w:hAnsi="Courier New" w:cs="Courier New"/>
-          <w:i/>
-          <w:iCs/>
-          <w:sz w:val="20"/>
-          <w:szCs w:val="20"/>
-        </w:rPr>
-        <w:t xml:space="preserve">#endif // RECTANGLE_H </w:t>
-      </w:r>
-    </w:p>
-    <w:p>
-      <w:pPr>
-        <w:pStyle w:val="ListParagraph"/>
         <w:spacing w:after="0"/>
         <w:ind w:left="1980"/>
         <w:jc w:val="both"/>
@@ -17789,6 +14811,8 @@
           <w:szCs w:val="24"/>
         </w:rPr>
       </w:pPr>
+      <w:bookmarkStart w:id="31" w:name="_GoBack"/>
+      <w:bookmarkEnd w:id="31"/>
     </w:p>
     <w:sectPr>
       <w:pgSz w:w="11907" w:h="16839" w:code="9"/>
@@ -17876,7 +14900,7 @@
         <w:rFonts w:asciiTheme="majorHAnsi" w:eastAsiaTheme="majorEastAsia" w:hAnsiTheme="majorHAnsi" w:cstheme="majorBidi"/>
         <w:noProof/>
       </w:rPr>
-      <w:t>13</w:t>
+      <w:t>15</w:t>
     </w:r>
     <w:r>
       <w:rPr>
@@ -21834,7 +18858,7 @@
 </file>
 
 <file path=customXml/itemProps1.xml><?xml version="1.0" encoding="utf-8"?>
-<ds:datastoreItem xmlns:ds="http://schemas.openxmlformats.org/officeDocument/2006/customXml" ds:itemID="{285670AB-0E9F-4C13-BEF7-16B38835EB64}">
+<ds:datastoreItem xmlns:ds="http://schemas.openxmlformats.org/officeDocument/2006/customXml" ds:itemID="{07794677-EA04-4EF8-942B-664930990E09}">
   <ds:schemaRefs>
     <ds:schemaRef ds:uri="http://schemas.openxmlformats.org/officeDocument/2006/bibliography"/>
   </ds:schemaRefs>

</xml_diff>